<commit_message>
Updated test plan and bug report
</commit_message>
<xml_diff>
--- a/doc/test-plan.docx
+++ b/doc/test-plan.docx
@@ -25,7 +25,7 @@
       <w:pPr>
         <w:numPr>
           <w:ilvl w:val="0"/>
-          <w:numId w:val="3"/>
+          <w:numId w:val="13"/>
         </w:numPr>
         <w:ind w:left="720" w:hanging="360"/>
         <w:rPr>
@@ -36,14 +36,14 @@
         <w:rPr>
           <w:rtl w:val="0"/>
         </w:rPr>
-        <w:t xml:space="preserve">Left click on "Play" to start the game.</w:t>
+        <w:t xml:space="preserve">Left-click on "Play" to start the game.</w:t>
       </w:r>
     </w:p>
     <w:p>
       <w:pPr>
         <w:numPr>
           <w:ilvl w:val="0"/>
-          <w:numId w:val="3"/>
+          <w:numId w:val="13"/>
         </w:numPr>
         <w:ind w:left="720" w:hanging="360"/>
       </w:pPr>
@@ -51,7 +51,7 @@
         <w:rPr>
           <w:rtl w:val="0"/>
         </w:rPr>
-        <w:t xml:space="preserve">Close game with ESC or by left clicking on the close window button.</w:t>
+        <w:t xml:space="preserve">Close the game with ESC or by left-clicking on the close window button.</w:t>
       </w:r>
     </w:p>
     <w:p>
@@ -70,7 +70,7 @@
       <w:pPr>
         <w:numPr>
           <w:ilvl w:val="0"/>
-          <w:numId w:val="3"/>
+          <w:numId w:val="13"/>
         </w:numPr>
         <w:ind w:left="720" w:hanging="360"/>
         <w:rPr>
@@ -81,14 +81,14 @@
         <w:rPr>
           <w:rtl w:val="0"/>
         </w:rPr>
-        <w:t xml:space="preserve">Move player with WASD.</w:t>
+        <w:t xml:space="preserve">Move the player with WASD.</w:t>
       </w:r>
     </w:p>
     <w:p>
       <w:pPr>
         <w:numPr>
           <w:ilvl w:val="0"/>
-          <w:numId w:val="3"/>
+          <w:numId w:val="13"/>
         </w:numPr>
         <w:ind w:left="720" w:hanging="360"/>
         <w:rPr>
@@ -99,11 +99,47 @@
         <w:rPr>
           <w:rtl w:val="0"/>
         </w:rPr>
-        <w:t xml:space="preserve">Press Space to use the station module in the ship.</w:t>
+        <w:t xml:space="preserve">Press Space to use the station module on the ship.</w:t>
       </w:r>
     </w:p>
     <w:p>
       <w:pPr>
+        <w:numPr>
+          <w:ilvl w:val="0"/>
+          <w:numId w:val="13"/>
+        </w:numPr>
+        <w:ind w:left="720" w:hanging="360"/>
+        <w:rPr>
+          <w:u w:val="none"/>
+        </w:rPr>
+      </w:pPr>
+      <w:r>
+        <w:rPr>
+          <w:rtl w:val="0"/>
+        </w:rPr>
+        <w:t xml:space="preserve">Press B to enter/exit the building mode.</w:t>
+      </w:r>
+    </w:p>
+    <w:p>
+      <w:pPr>
+        <w:numPr>
+          <w:ilvl w:val="0"/>
+          <w:numId w:val="13"/>
+        </w:numPr>
+        <w:ind w:left="720" w:hanging="360"/>
+        <w:rPr>
+          <w:u w:val="none"/>
+        </w:rPr>
+      </w:pPr>
+      <w:r>
+        <w:rPr>
+          <w:rtl w:val="0"/>
+        </w:rPr>
+        <w:t xml:space="preserve">Other keys will stop moving the ship.</w:t>
+      </w:r>
+    </w:p>
+    <w:p>
+      <w:pPr>
         <w:rPr/>
       </w:pPr>
       <w:r>
@@ -111,6 +147,68 @@
           <w:rtl w:val="0"/>
         </w:rPr>
         <w:t xml:space="preserve">Steering Wheel (ship) Controls:</w:t>
+      </w:r>
+    </w:p>
+    <w:p>
+      <w:pPr>
+        <w:numPr>
+          <w:ilvl w:val="0"/>
+          <w:numId w:val="11"/>
+        </w:numPr>
+        <w:ind w:left="720" w:hanging="360"/>
+        <w:rPr>
+          <w:u w:val="none"/>
+        </w:rPr>
+      </w:pPr>
+      <w:r>
+        <w:rPr>
+          <w:rtl w:val="0"/>
+        </w:rPr>
+        <w:t xml:space="preserve">Move the player to the steering wheel (in the middle of the ship at the start of the game), and press Space to use the steering wheel.</w:t>
+      </w:r>
+    </w:p>
+    <w:p>
+      <w:pPr>
+        <w:numPr>
+          <w:ilvl w:val="0"/>
+          <w:numId w:val="11"/>
+        </w:numPr>
+        <w:ind w:left="720" w:hanging="360"/>
+      </w:pPr>
+      <w:r>
+        <w:rPr>
+          <w:rtl w:val="0"/>
+        </w:rPr>
+        <w:t xml:space="preserve">Move ship with WASD.</w:t>
+      </w:r>
+    </w:p>
+    <w:p>
+      <w:pPr>
+        <w:numPr>
+          <w:ilvl w:val="0"/>
+          <w:numId w:val="11"/>
+        </w:numPr>
+        <w:ind w:left="720" w:hanging="360"/>
+        <w:rPr>
+          <w:u w:val="none"/>
+        </w:rPr>
+      </w:pPr>
+      <w:r>
+        <w:rPr>
+          <w:rtl w:val="0"/>
+        </w:rPr>
+        <w:t xml:space="preserve">Press Space to gain back controls to player mode.</w:t>
+      </w:r>
+    </w:p>
+    <w:p>
+      <w:pPr>
+        <w:rPr/>
+      </w:pPr>
+      <w:r>
+        <w:rPr>
+          <w:rtl w:val="0"/>
+        </w:rPr>
+        <w:t xml:space="preserve">Healing Module Controls:</w:t>
       </w:r>
     </w:p>
     <w:p>
@@ -128,7 +226,7 @@
         <w:rPr>
           <w:rtl w:val="0"/>
         </w:rPr>
-        <w:t xml:space="preserve">Move the player to the steering wheel (in the middle of the ship at the start of the game), press Space to use the steering wheel.</w:t>
+        <w:t xml:space="preserve">Move the player toward the healing module, and press Space to use the station.</w:t>
       </w:r>
     </w:p>
     <w:p>
@@ -138,24 +236,87 @@
           <w:numId w:val="2"/>
         </w:numPr>
         <w:ind w:left="720" w:hanging="360"/>
+        <w:rPr>
+          <w:u w:val="none"/>
+        </w:rPr>
       </w:pPr>
       <w:r>
         <w:rPr>
           <w:rtl w:val="0"/>
         </w:rPr>
-        <w:t xml:space="preserve">Move ship with WASD.</w:t>
+        <w:t xml:space="preserve">Left click to heal the ship (There is a 10-second cooldown between each use)</w:t>
       </w:r>
     </w:p>
     <w:p>
       <w:pPr>
+        <w:ind w:left="0" w:firstLine="0"/>
+        <w:rPr/>
+      </w:pPr>
+      <w:r>
+        <w:rPr>
+          <w:rtl w:val="0"/>
+        </w:rPr>
+        <w:t xml:space="preserve">Cannon &amp; Laser Beam Controls:</w:t>
+      </w:r>
+    </w:p>
+    <w:p>
+      <w:pPr>
         <w:numPr>
           <w:ilvl w:val="0"/>
-          <w:numId w:val="2"/>
+          <w:numId w:val="8"/>
         </w:numPr>
         <w:ind w:left="720" w:hanging="360"/>
+      </w:pPr>
+      <w:r>
+        <w:rPr>
+          <w:rtl w:val="0"/>
+        </w:rPr>
+        <w:t xml:space="preserve">Move the player to the cannon station, and press Space to use the station.</w:t>
+      </w:r>
+    </w:p>
+    <w:p>
+      <w:pPr>
+        <w:numPr>
+          <w:ilvl w:val="0"/>
+          <w:numId w:val="8"/>
+        </w:numPr>
+        <w:ind w:left="720" w:hanging="360"/>
         <w:rPr>
           <w:u w:val="none"/>
         </w:rPr>
+      </w:pPr>
+      <w:r>
+        <w:rPr>
+          <w:rtl w:val="0"/>
+        </w:rPr>
+        <w:t xml:space="preserve">Move the mouse around to change the direction the cannon is pointing at.</w:t>
+      </w:r>
+    </w:p>
+    <w:p>
+      <w:pPr>
+        <w:numPr>
+          <w:ilvl w:val="0"/>
+          <w:numId w:val="8"/>
+        </w:numPr>
+        <w:ind w:left="720" w:hanging="360"/>
+        <w:rPr>
+          <w:u w:val="none"/>
+        </w:rPr>
+      </w:pPr>
+      <w:r>
+        <w:rPr>
+          <w:rtl w:val="0"/>
+        </w:rPr>
+        <w:t xml:space="preserve">Left click to fire a projectile from the cannon (there is a timer on the cannon).</w:t>
+      </w:r>
+    </w:p>
+    <w:p>
+      <w:pPr>
+        <w:numPr>
+          <w:ilvl w:val="0"/>
+          <w:numId w:val="8"/>
+        </w:numPr>
+        <w:ind w:left="720" w:hanging="360"/>
       </w:pPr>
       <w:r>
         <w:rPr>
@@ -173,29 +334,32 @@
         <w:rPr>
           <w:rtl w:val="0"/>
         </w:rPr>
-        <w:t xml:space="preserve">Cannon Controls:</w:t>
+        <w:t xml:space="preserve">Build mode controls:</w:t>
       </w:r>
     </w:p>
     <w:p>
       <w:pPr>
         <w:numPr>
           <w:ilvl w:val="0"/>
-          <w:numId w:val="1"/>
+          <w:numId w:val="6"/>
         </w:numPr>
         <w:ind w:left="720" w:hanging="360"/>
+        <w:rPr>
+          <w:u w:val="none"/>
+        </w:rPr>
       </w:pPr>
       <w:r>
         <w:rPr>
           <w:rtl w:val="0"/>
         </w:rPr>
-        <w:t xml:space="preserve">Move the player to the cannon station, press Space to use the station.</w:t>
+        <w:t xml:space="preserve">Press B to pause and open the build inventory.</w:t>
       </w:r>
     </w:p>
     <w:p>
       <w:pPr>
         <w:numPr>
           <w:ilvl w:val="0"/>
-          <w:numId w:val="1"/>
+          <w:numId w:val="6"/>
         </w:numPr>
         <w:ind w:left="720" w:hanging="360"/>
         <w:rPr>
@@ -206,14 +370,14 @@
         <w:rPr>
           <w:rtl w:val="0"/>
         </w:rPr>
-        <w:t xml:space="preserve">Move the mouse around to change the direction the cannon is pointing at.</w:t>
+        <w:t xml:space="preserve">Right-click on a ship module to remove the module from the ship and store it in the inventory.</w:t>
       </w:r>
     </w:p>
     <w:p>
       <w:pPr>
         <w:numPr>
           <w:ilvl w:val="0"/>
-          <w:numId w:val="1"/>
+          <w:numId w:val="6"/>
         </w:numPr>
         <w:ind w:left="720" w:hanging="360"/>
         <w:rPr>
@@ -224,39 +388,2526 @@
         <w:rPr>
           <w:rtl w:val="0"/>
         </w:rPr>
-        <w:t xml:space="preserve">Left click to fire a projectile from the cannon (there is a timer on the cannon).</w:t>
+        <w:t xml:space="preserve">Left-click on a module in the inventory to select, then left-click on a ship tile to place down the module.</w:t>
       </w:r>
     </w:p>
     <w:p>
       <w:pPr>
-        <w:numPr>
-          <w:ilvl w:val="0"/>
-          <w:numId w:val="1"/>
-        </w:numPr>
-        <w:ind w:left="720" w:hanging="360"/>
+        <w:rPr/>
       </w:pPr>
       <w:r>
         <w:rPr>
           <w:rtl w:val="0"/>
         </w:rPr>
-        <w:t xml:space="preserve">Press Space to gain back controls to player mode.</w:t>
       </w:r>
     </w:p>
     <w:p>
       <w:pPr>
-        <w:ind w:left="0" w:firstLine="0"/>
-        <w:rPr/>
+        <w:rPr>
+          <w:b w:val="1"/>
+        </w:rPr>
       </w:pPr>
       <w:r>
         <w:rPr>
+          <w:b w:val="1"/>
           <w:rtl w:val="0"/>
         </w:rPr>
+        <w:t xml:space="preserve">Game wiki</w:t>
+      </w:r>
+      <w:r>
+        <w:rPr>
+          <w:b w:val="1"/>
+          <w:rtl w:val="0"/>
+        </w:rPr>
+        <w:t xml:space="preserve">:</w:t>
       </w:r>
     </w:p>
     <w:p>
       <w:pPr>
-        <w:ind w:left="0" w:firstLine="0"/>
-        <w:rPr/>
+        <w:rPr>
+          <w:b w:val="1"/>
+        </w:rPr>
+      </w:pPr>
+      <w:r>
+        <w:rPr>
+          <w:rtl w:val="0"/>
+        </w:rPr>
+      </w:r>
+    </w:p>
+    <w:tbl>
+      <w:tblPr>
+        <w:tblStyle w:val="Table1"/>
+        <w:tblW w:w="10000.0" w:type="dxa"/>
+        <w:jc w:val="center"/>
+        <w:tblBorders>
+          <w:top w:color="000000" w:space="0" w:sz="8" w:val="single"/>
+          <w:left w:color="000000" w:space="0" w:sz="8" w:val="single"/>
+          <w:bottom w:color="000000" w:space="0" w:sz="8" w:val="single"/>
+          <w:right w:color="000000" w:space="0" w:sz="8" w:val="single"/>
+          <w:insideH w:color="000000" w:space="0" w:sz="8" w:val="single"/>
+          <w:insideV w:color="000000" w:space="0" w:sz="8" w:val="single"/>
+        </w:tblBorders>
+        <w:tblLayout w:type="fixed"/>
+        <w:tblLook w:val="0600"/>
+      </w:tblPr>
+      <w:tblGrid>
+        <w:gridCol w:w="5000"/>
+        <w:gridCol w:w="5000"/>
+        <w:tblGridChange w:id="0">
+          <w:tblGrid>
+            <w:gridCol w:w="5000"/>
+            <w:gridCol w:w="5000"/>
+          </w:tblGrid>
+        </w:tblGridChange>
+      </w:tblGrid>
+      <w:tr>
+        <w:trPr>
+          <w:cantSplit w:val="0"/>
+          <w:tblHeader w:val="0"/>
+        </w:trPr>
+        <w:tc>
+          <w:tcPr>
+            <w:shd w:fill="auto" w:val="clear"/>
+            <w:tcMar>
+              <w:top w:w="100.0" w:type="dxa"/>
+              <w:left w:w="100.0" w:type="dxa"/>
+              <w:bottom w:w="100.0" w:type="dxa"/>
+              <w:right w:w="100.0" w:type="dxa"/>
+            </w:tcMar>
+            <w:vAlign w:val="top"/>
+          </w:tcPr>
+          <w:p>
+            <w:pPr>
+              <w:keepNext w:val="0"/>
+              <w:keepLines w:val="0"/>
+              <w:pageBreakBefore w:val="0"/>
+              <w:widowControl w:val="0"/>
+              <w:pBdr>
+                <w:top w:space="0" w:sz="0" w:val="nil"/>
+                <w:left w:space="0" w:sz="0" w:val="nil"/>
+                <w:bottom w:space="0" w:sz="0" w:val="nil"/>
+                <w:right w:space="0" w:sz="0" w:val="nil"/>
+                <w:between w:space="0" w:sz="0" w:val="nil"/>
+              </w:pBdr>
+              <w:shd w:fill="auto" w:val="clear"/>
+              <w:spacing w:after="0" w:before="0" w:line="240" w:lineRule="auto"/>
+              <w:ind w:left="0" w:right="0" w:firstLine="0"/>
+              <w:jc w:val="left"/>
+              <w:rPr>
+                <w:b w:val="1"/>
+              </w:rPr>
+            </w:pPr>
+            <w:r>
+              <w:rPr>
+                <w:b w:val="1"/>
+              </w:rPr>
+              <w:drawing>
+                <wp:inline distB="114300" distT="114300" distL="114300" distR="114300">
+                  <wp:extent cx="966788" cy="471604"/>
+                  <wp:effectExtent b="0" l="0" r="0" t="0"/>
+                  <wp:docPr id="9" name="image5.png"/>
+                  <a:graphic>
+                    <a:graphicData uri="http://schemas.openxmlformats.org/drawingml/2006/picture">
+                      <pic:pic>
+                        <pic:nvPicPr>
+                          <pic:cNvPr id="0" name="image5.png"/>
+                          <pic:cNvPicPr preferRelativeResize="0"/>
+                        </pic:nvPicPr>
+                        <pic:blipFill>
+                          <a:blip r:embed="rId6"/>
+                          <a:srcRect b="0" l="0" r="0" t="0"/>
+                          <a:stretch>
+                            <a:fillRect/>
+                          </a:stretch>
+                        </pic:blipFill>
+                        <pic:spPr>
+                          <a:xfrm>
+                            <a:off x="0" y="0"/>
+                            <a:ext cx="966788" cy="471604"/>
+                          </a:xfrm>
+                          <a:prstGeom prst="rect"/>
+                          <a:ln/>
+                        </pic:spPr>
+                      </pic:pic>
+                    </a:graphicData>
+                  </a:graphic>
+                </wp:inline>
+              </w:drawing>
+            </w:r>
+            <w:r>
+              <w:rPr>
+                <w:rtl w:val="0"/>
+              </w:rPr>
+            </w:r>
+          </w:p>
+        </w:tc>
+        <w:tc>
+          <w:tcPr>
+            <w:shd w:fill="auto" w:val="clear"/>
+            <w:tcMar>
+              <w:top w:w="100.0" w:type="dxa"/>
+              <w:left w:w="100.0" w:type="dxa"/>
+              <w:bottom w:w="100.0" w:type="dxa"/>
+              <w:right w:w="100.0" w:type="dxa"/>
+            </w:tcMar>
+            <w:vAlign w:val="top"/>
+          </w:tcPr>
+          <w:p>
+            <w:pPr>
+              <w:keepNext w:val="0"/>
+              <w:keepLines w:val="0"/>
+              <w:pageBreakBefore w:val="0"/>
+              <w:widowControl w:val="0"/>
+              <w:pBdr>
+                <w:top w:space="0" w:sz="0" w:val="nil"/>
+                <w:left w:space="0" w:sz="0" w:val="nil"/>
+                <w:bottom w:space="0" w:sz="0" w:val="nil"/>
+                <w:right w:space="0" w:sz="0" w:val="nil"/>
+                <w:between w:space="0" w:sz="0" w:val="nil"/>
+              </w:pBdr>
+              <w:shd w:fill="auto" w:val="clear"/>
+              <w:spacing w:after="0" w:before="0" w:line="240" w:lineRule="auto"/>
+              <w:ind w:left="0" w:right="0" w:firstLine="0"/>
+              <w:jc w:val="left"/>
+              <w:rPr>
+                <w:b w:val="1"/>
+              </w:rPr>
+            </w:pPr>
+            <w:r>
+              <w:rPr>
+                <w:b w:val="1"/>
+                <w:rtl w:val="0"/>
+              </w:rPr>
+              <w:t xml:space="preserve">Enemy: Boat chickens</w:t>
+            </w:r>
+          </w:p>
+          <w:p>
+            <w:pPr>
+              <w:keepNext w:val="0"/>
+              <w:keepLines w:val="0"/>
+              <w:pageBreakBefore w:val="0"/>
+              <w:widowControl w:val="0"/>
+              <w:numPr>
+                <w:ilvl w:val="0"/>
+                <w:numId w:val="15"/>
+              </w:numPr>
+              <w:pBdr>
+                <w:top w:space="0" w:sz="0" w:val="nil"/>
+                <w:left w:space="0" w:sz="0" w:val="nil"/>
+                <w:bottom w:space="0" w:sz="0" w:val="nil"/>
+                <w:right w:space="0" w:sz="0" w:val="nil"/>
+                <w:between w:space="0" w:sz="0" w:val="nil"/>
+              </w:pBdr>
+              <w:shd w:fill="auto" w:val="clear"/>
+              <w:spacing w:after="0" w:before="0" w:line="240" w:lineRule="auto"/>
+              <w:ind w:left="720" w:right="0" w:hanging="360"/>
+              <w:jc w:val="left"/>
+              <w:rPr>
+                <w:b w:val="1"/>
+                <w:u w:val="none"/>
+              </w:rPr>
+            </w:pPr>
+            <w:r>
+              <w:rPr>
+                <w:b w:val="1"/>
+                <w:rtl w:val="0"/>
+              </w:rPr>
+              <w:t xml:space="preserve">Find path towards the player while avoiding islands</w:t>
+            </w:r>
+          </w:p>
+        </w:tc>
+      </w:tr>
+      <w:tr>
+        <w:trPr>
+          <w:cantSplit w:val="0"/>
+          <w:tblHeader w:val="0"/>
+        </w:trPr>
+        <w:tc>
+          <w:tcPr>
+            <w:shd w:fill="auto" w:val="clear"/>
+            <w:tcMar>
+              <w:top w:w="100.0" w:type="dxa"/>
+              <w:left w:w="100.0" w:type="dxa"/>
+              <w:bottom w:w="100.0" w:type="dxa"/>
+              <w:right w:w="100.0" w:type="dxa"/>
+            </w:tcMar>
+            <w:vAlign w:val="top"/>
+          </w:tcPr>
+          <w:p>
+            <w:pPr>
+              <w:keepNext w:val="0"/>
+              <w:keepLines w:val="0"/>
+              <w:pageBreakBefore w:val="0"/>
+              <w:widowControl w:val="0"/>
+              <w:pBdr>
+                <w:top w:space="0" w:sz="0" w:val="nil"/>
+                <w:left w:space="0" w:sz="0" w:val="nil"/>
+                <w:bottom w:space="0" w:sz="0" w:val="nil"/>
+                <w:right w:space="0" w:sz="0" w:val="nil"/>
+                <w:between w:space="0" w:sz="0" w:val="nil"/>
+              </w:pBdr>
+              <w:shd w:fill="auto" w:val="clear"/>
+              <w:spacing w:after="0" w:before="0" w:line="240" w:lineRule="auto"/>
+              <w:ind w:left="0" w:right="0" w:firstLine="0"/>
+              <w:jc w:val="left"/>
+              <w:rPr>
+                <w:b w:val="1"/>
+              </w:rPr>
+            </w:pPr>
+            <w:r>
+              <w:rPr>
+                <w:b w:val="1"/>
+              </w:rPr>
+              <w:drawing>
+                <wp:inline distB="114300" distT="114300" distL="114300" distR="114300">
+                  <wp:extent cx="500063" cy="704850"/>
+                  <wp:effectExtent b="0" l="0" r="0" t="0"/>
+                  <wp:docPr id="6" name="image11.png"/>
+                  <a:graphic>
+                    <a:graphicData uri="http://schemas.openxmlformats.org/drawingml/2006/picture">
+                      <pic:pic>
+                        <pic:nvPicPr>
+                          <pic:cNvPr id="0" name="image11.png"/>
+                          <pic:cNvPicPr preferRelativeResize="0"/>
+                        </pic:nvPicPr>
+                        <pic:blipFill>
+                          <a:blip r:embed="rId7"/>
+                          <a:srcRect b="0" l="0" r="0" t="0"/>
+                          <a:stretch>
+                            <a:fillRect/>
+                          </a:stretch>
+                        </pic:blipFill>
+                        <pic:spPr>
+                          <a:xfrm>
+                            <a:off x="0" y="0"/>
+                            <a:ext cx="500063" cy="704850"/>
+                          </a:xfrm>
+                          <a:prstGeom prst="rect"/>
+                          <a:ln/>
+                        </pic:spPr>
+                      </pic:pic>
+                    </a:graphicData>
+                  </a:graphic>
+                </wp:inline>
+              </w:drawing>
+            </w:r>
+            <w:r>
+              <w:rPr>
+                <w:rtl w:val="0"/>
+              </w:rPr>
+            </w:r>
+          </w:p>
+        </w:tc>
+        <w:tc>
+          <w:tcPr>
+            <w:shd w:fill="auto" w:val="clear"/>
+            <w:tcMar>
+              <w:top w:w="100.0" w:type="dxa"/>
+              <w:left w:w="100.0" w:type="dxa"/>
+              <w:bottom w:w="100.0" w:type="dxa"/>
+              <w:right w:w="100.0" w:type="dxa"/>
+            </w:tcMar>
+            <w:vAlign w:val="top"/>
+          </w:tcPr>
+          <w:p>
+            <w:pPr>
+              <w:keepNext w:val="0"/>
+              <w:keepLines w:val="0"/>
+              <w:pageBreakBefore w:val="0"/>
+              <w:widowControl w:val="0"/>
+              <w:pBdr>
+                <w:top w:space="0" w:sz="0" w:val="nil"/>
+                <w:left w:space="0" w:sz="0" w:val="nil"/>
+                <w:bottom w:space="0" w:sz="0" w:val="nil"/>
+                <w:right w:space="0" w:sz="0" w:val="nil"/>
+                <w:between w:space="0" w:sz="0" w:val="nil"/>
+              </w:pBdr>
+              <w:shd w:fill="auto" w:val="clear"/>
+              <w:spacing w:after="0" w:before="0" w:line="240" w:lineRule="auto"/>
+              <w:ind w:left="0" w:right="0" w:firstLine="0"/>
+              <w:jc w:val="left"/>
+              <w:rPr>
+                <w:b w:val="1"/>
+              </w:rPr>
+            </w:pPr>
+            <w:r>
+              <w:rPr>
+                <w:b w:val="1"/>
+                <w:rtl w:val="0"/>
+              </w:rPr>
+              <w:t xml:space="preserve">Enemy: Hot balloon chicken</w:t>
+            </w:r>
+          </w:p>
+          <w:p>
+            <w:pPr>
+              <w:keepNext w:val="0"/>
+              <w:keepLines w:val="0"/>
+              <w:pageBreakBefore w:val="0"/>
+              <w:widowControl w:val="0"/>
+              <w:numPr>
+                <w:ilvl w:val="0"/>
+                <w:numId w:val="5"/>
+              </w:numPr>
+              <w:pBdr>
+                <w:top w:space="0" w:sz="0" w:val="nil"/>
+                <w:left w:space="0" w:sz="0" w:val="nil"/>
+                <w:bottom w:space="0" w:sz="0" w:val="nil"/>
+                <w:right w:space="0" w:sz="0" w:val="nil"/>
+                <w:between w:space="0" w:sz="0" w:val="nil"/>
+              </w:pBdr>
+              <w:shd w:fill="auto" w:val="clear"/>
+              <w:spacing w:after="0" w:before="0" w:line="240" w:lineRule="auto"/>
+              <w:ind w:left="720" w:right="0" w:hanging="360"/>
+              <w:jc w:val="left"/>
+              <w:rPr>
+                <w:b w:val="1"/>
+                <w:u w:val="none"/>
+              </w:rPr>
+            </w:pPr>
+            <w:r>
+              <w:rPr>
+                <w:b w:val="1"/>
+                <w:rtl w:val="0"/>
+              </w:rPr>
+              <w:t xml:space="preserve">Finds a straight path toward the player</w:t>
+            </w:r>
+          </w:p>
+          <w:p>
+            <w:pPr>
+              <w:keepNext w:val="0"/>
+              <w:keepLines w:val="0"/>
+              <w:pageBreakBefore w:val="0"/>
+              <w:widowControl w:val="0"/>
+              <w:numPr>
+                <w:ilvl w:val="0"/>
+                <w:numId w:val="5"/>
+              </w:numPr>
+              <w:pBdr>
+                <w:top w:space="0" w:sz="0" w:val="nil"/>
+                <w:left w:space="0" w:sz="0" w:val="nil"/>
+                <w:bottom w:space="0" w:sz="0" w:val="nil"/>
+                <w:right w:space="0" w:sz="0" w:val="nil"/>
+                <w:between w:space="0" w:sz="0" w:val="nil"/>
+              </w:pBdr>
+              <w:shd w:fill="auto" w:val="clear"/>
+              <w:spacing w:after="0" w:before="0" w:line="240" w:lineRule="auto"/>
+              <w:ind w:left="720" w:right="0" w:hanging="360"/>
+              <w:jc w:val="left"/>
+              <w:rPr>
+                <w:b w:val="1"/>
+                <w:u w:val="none"/>
+              </w:rPr>
+            </w:pPr>
+            <w:r>
+              <w:rPr>
+                <w:b w:val="1"/>
+                <w:rtl w:val="0"/>
+              </w:rPr>
+              <w:t xml:space="preserve">Can fly over islands</w:t>
+            </w:r>
+          </w:p>
+        </w:tc>
+      </w:tr>
+      <w:tr>
+        <w:trPr>
+          <w:cantSplit w:val="0"/>
+          <w:tblHeader w:val="0"/>
+        </w:trPr>
+        <w:tc>
+          <w:tcPr>
+            <w:shd w:fill="auto" w:val="clear"/>
+            <w:tcMar>
+              <w:top w:w="100.0" w:type="dxa"/>
+              <w:left w:w="100.0" w:type="dxa"/>
+              <w:bottom w:w="100.0" w:type="dxa"/>
+              <w:right w:w="100.0" w:type="dxa"/>
+            </w:tcMar>
+            <w:vAlign w:val="top"/>
+          </w:tcPr>
+          <w:p>
+            <w:pPr>
+              <w:keepNext w:val="0"/>
+              <w:keepLines w:val="0"/>
+              <w:pageBreakBefore w:val="0"/>
+              <w:widowControl w:val="0"/>
+              <w:pBdr>
+                <w:top w:space="0" w:sz="0" w:val="nil"/>
+                <w:left w:space="0" w:sz="0" w:val="nil"/>
+                <w:bottom w:space="0" w:sz="0" w:val="nil"/>
+                <w:right w:space="0" w:sz="0" w:val="nil"/>
+                <w:between w:space="0" w:sz="0" w:val="nil"/>
+              </w:pBdr>
+              <w:shd w:fill="auto" w:val="clear"/>
+              <w:spacing w:after="0" w:before="0" w:line="240" w:lineRule="auto"/>
+              <w:ind w:left="0" w:right="0" w:firstLine="0"/>
+              <w:jc w:val="left"/>
+              <w:rPr>
+                <w:b w:val="1"/>
+              </w:rPr>
+            </w:pPr>
+            <w:r>
+              <w:rPr>
+                <w:b w:val="1"/>
+              </w:rPr>
+              <w:drawing>
+                <wp:inline distB="114300" distT="114300" distL="114300" distR="114300">
+                  <wp:extent cx="836435" cy="557623"/>
+                  <wp:effectExtent b="0" l="0" r="0" t="0"/>
+                  <wp:docPr id="7" name="image6.png"/>
+                  <a:graphic>
+                    <a:graphicData uri="http://schemas.openxmlformats.org/drawingml/2006/picture">
+                      <pic:pic>
+                        <pic:nvPicPr>
+                          <pic:cNvPr id="0" name="image6.png"/>
+                          <pic:cNvPicPr preferRelativeResize="0"/>
+                        </pic:nvPicPr>
+                        <pic:blipFill>
+                          <a:blip r:embed="rId8"/>
+                          <a:srcRect b="0" l="0" r="0" t="0"/>
+                          <a:stretch>
+                            <a:fillRect/>
+                          </a:stretch>
+                        </pic:blipFill>
+                        <pic:spPr>
+                          <a:xfrm>
+                            <a:off x="0" y="0"/>
+                            <a:ext cx="836435" cy="557623"/>
+                          </a:xfrm>
+                          <a:prstGeom prst="rect"/>
+                          <a:ln/>
+                        </pic:spPr>
+                      </pic:pic>
+                    </a:graphicData>
+                  </a:graphic>
+                </wp:inline>
+              </w:drawing>
+            </w:r>
+            <w:r>
+              <w:rPr>
+                <w:b w:val="1"/>
+              </w:rPr>
+              <w:drawing>
+                <wp:inline distB="114300" distT="114300" distL="114300" distR="114300">
+                  <wp:extent cx="376238" cy="376238"/>
+                  <wp:effectExtent b="0" l="0" r="0" t="0"/>
+                  <wp:docPr id="4" name="image3.png"/>
+                  <a:graphic>
+                    <a:graphicData uri="http://schemas.openxmlformats.org/drawingml/2006/picture">
+                      <pic:pic>
+                        <pic:nvPicPr>
+                          <pic:cNvPr id="0" name="image3.png"/>
+                          <pic:cNvPicPr preferRelativeResize="0"/>
+                        </pic:nvPicPr>
+                        <pic:blipFill>
+                          <a:blip r:embed="rId9"/>
+                          <a:srcRect b="0" l="0" r="0" t="0"/>
+                          <a:stretch>
+                            <a:fillRect/>
+                          </a:stretch>
+                        </pic:blipFill>
+                        <pic:spPr>
+                          <a:xfrm>
+                            <a:off x="0" y="0"/>
+                            <a:ext cx="376238" cy="376238"/>
+                          </a:xfrm>
+                          <a:prstGeom prst="rect"/>
+                          <a:ln/>
+                        </pic:spPr>
+                      </pic:pic>
+                    </a:graphicData>
+                  </a:graphic>
+                </wp:inline>
+              </w:drawing>
+            </w:r>
+            <w:r>
+              <w:rPr>
+                <w:rtl w:val="0"/>
+              </w:rPr>
+            </w:r>
+          </w:p>
+        </w:tc>
+        <w:tc>
+          <w:tcPr>
+            <w:shd w:fill="auto" w:val="clear"/>
+            <w:tcMar>
+              <w:top w:w="100.0" w:type="dxa"/>
+              <w:left w:w="100.0" w:type="dxa"/>
+              <w:bottom w:w="100.0" w:type="dxa"/>
+              <w:right w:w="100.0" w:type="dxa"/>
+            </w:tcMar>
+            <w:vAlign w:val="top"/>
+          </w:tcPr>
+          <w:p>
+            <w:pPr>
+              <w:keepNext w:val="0"/>
+              <w:keepLines w:val="0"/>
+              <w:pageBreakBefore w:val="0"/>
+              <w:widowControl w:val="0"/>
+              <w:pBdr>
+                <w:top w:space="0" w:sz="0" w:val="nil"/>
+                <w:left w:space="0" w:sz="0" w:val="nil"/>
+                <w:bottom w:space="0" w:sz="0" w:val="nil"/>
+                <w:right w:space="0" w:sz="0" w:val="nil"/>
+                <w:between w:space="0" w:sz="0" w:val="nil"/>
+              </w:pBdr>
+              <w:shd w:fill="auto" w:val="clear"/>
+              <w:spacing w:after="0" w:before="0" w:line="240" w:lineRule="auto"/>
+              <w:ind w:left="0" w:right="0" w:firstLine="0"/>
+              <w:jc w:val="left"/>
+              <w:rPr>
+                <w:b w:val="1"/>
+              </w:rPr>
+            </w:pPr>
+            <w:r>
+              <w:rPr>
+                <w:b w:val="1"/>
+                <w:rtl w:val="0"/>
+              </w:rPr>
+              <w:t xml:space="preserve">Enemy: Cow spitters</w:t>
+            </w:r>
+          </w:p>
+          <w:p>
+            <w:pPr>
+              <w:keepNext w:val="0"/>
+              <w:keepLines w:val="0"/>
+              <w:pageBreakBefore w:val="0"/>
+              <w:widowControl w:val="0"/>
+              <w:numPr>
+                <w:ilvl w:val="0"/>
+                <w:numId w:val="17"/>
+              </w:numPr>
+              <w:pBdr>
+                <w:top w:space="0" w:sz="0" w:val="nil"/>
+                <w:left w:space="0" w:sz="0" w:val="nil"/>
+                <w:bottom w:space="0" w:sz="0" w:val="nil"/>
+                <w:right w:space="0" w:sz="0" w:val="nil"/>
+                <w:between w:space="0" w:sz="0" w:val="nil"/>
+              </w:pBdr>
+              <w:shd w:fill="auto" w:val="clear"/>
+              <w:spacing w:after="0" w:before="0" w:line="240" w:lineRule="auto"/>
+              <w:ind w:left="720" w:right="0" w:hanging="360"/>
+              <w:jc w:val="left"/>
+              <w:rPr>
+                <w:b w:val="1"/>
+                <w:u w:val="none"/>
+              </w:rPr>
+            </w:pPr>
+            <w:r>
+              <w:rPr>
+                <w:b w:val="1"/>
+                <w:rtl w:val="0"/>
+              </w:rPr>
+              <w:t xml:space="preserve">Stationed on islands</w:t>
+            </w:r>
+          </w:p>
+          <w:p>
+            <w:pPr>
+              <w:keepNext w:val="0"/>
+              <w:keepLines w:val="0"/>
+              <w:pageBreakBefore w:val="0"/>
+              <w:widowControl w:val="0"/>
+              <w:numPr>
+                <w:ilvl w:val="0"/>
+                <w:numId w:val="17"/>
+              </w:numPr>
+              <w:pBdr>
+                <w:top w:space="0" w:sz="0" w:val="nil"/>
+                <w:left w:space="0" w:sz="0" w:val="nil"/>
+                <w:bottom w:space="0" w:sz="0" w:val="nil"/>
+                <w:right w:space="0" w:sz="0" w:val="nil"/>
+                <w:between w:space="0" w:sz="0" w:val="nil"/>
+              </w:pBdr>
+              <w:shd w:fill="auto" w:val="clear"/>
+              <w:spacing w:after="0" w:before="0" w:line="240" w:lineRule="auto"/>
+              <w:ind w:left="720" w:right="0" w:hanging="360"/>
+              <w:jc w:val="left"/>
+              <w:rPr>
+                <w:b w:val="1"/>
+                <w:u w:val="none"/>
+              </w:rPr>
+            </w:pPr>
+            <w:r>
+              <w:rPr>
+                <w:b w:val="1"/>
+                <w:rtl w:val="0"/>
+              </w:rPr>
+              <w:t xml:space="preserve">They will shoot projectiles at the  player once within range</w:t>
+            </w:r>
+          </w:p>
+        </w:tc>
+      </w:tr>
+      <w:tr>
+        <w:trPr>
+          <w:cantSplit w:val="0"/>
+          <w:tblHeader w:val="0"/>
+        </w:trPr>
+        <w:tc>
+          <w:tcPr>
+            <w:shd w:fill="auto" w:val="clear"/>
+            <w:tcMar>
+              <w:top w:w="100.0" w:type="dxa"/>
+              <w:left w:w="100.0" w:type="dxa"/>
+              <w:bottom w:w="100.0" w:type="dxa"/>
+              <w:right w:w="100.0" w:type="dxa"/>
+            </w:tcMar>
+            <w:vAlign w:val="top"/>
+          </w:tcPr>
+          <w:p>
+            <w:pPr>
+              <w:keepNext w:val="0"/>
+              <w:keepLines w:val="0"/>
+              <w:pageBreakBefore w:val="0"/>
+              <w:widowControl w:val="0"/>
+              <w:pBdr>
+                <w:top w:space="0" w:sz="0" w:val="nil"/>
+                <w:left w:space="0" w:sz="0" w:val="nil"/>
+                <w:bottom w:space="0" w:sz="0" w:val="nil"/>
+                <w:right w:space="0" w:sz="0" w:val="nil"/>
+                <w:between w:space="0" w:sz="0" w:val="nil"/>
+              </w:pBdr>
+              <w:shd w:fill="auto" w:val="clear"/>
+              <w:spacing w:after="0" w:before="0" w:line="240" w:lineRule="auto"/>
+              <w:ind w:left="0" w:right="0" w:firstLine="0"/>
+              <w:jc w:val="left"/>
+              <w:rPr>
+                <w:b w:val="1"/>
+              </w:rPr>
+            </w:pPr>
+            <w:r>
+              <w:rPr>
+                <w:b w:val="1"/>
+              </w:rPr>
+              <w:drawing>
+                <wp:inline distB="114300" distT="114300" distL="114300" distR="114300">
+                  <wp:extent cx="623888" cy="670101"/>
+                  <wp:effectExtent b="0" l="0" r="0" t="0"/>
+                  <wp:docPr id="2" name="image4.png"/>
+                  <a:graphic>
+                    <a:graphicData uri="http://schemas.openxmlformats.org/drawingml/2006/picture">
+                      <pic:pic>
+                        <pic:nvPicPr>
+                          <pic:cNvPr id="0" name="image4.png"/>
+                          <pic:cNvPicPr preferRelativeResize="0"/>
+                        </pic:nvPicPr>
+                        <pic:blipFill>
+                          <a:blip r:embed="rId10"/>
+                          <a:srcRect b="27538" l="28431" r="29411" t="27387"/>
+                          <a:stretch>
+                            <a:fillRect/>
+                          </a:stretch>
+                        </pic:blipFill>
+                        <pic:spPr>
+                          <a:xfrm>
+                            <a:off x="0" y="0"/>
+                            <a:ext cx="623888" cy="670101"/>
+                          </a:xfrm>
+                          <a:prstGeom prst="rect"/>
+                          <a:ln/>
+                        </pic:spPr>
+                      </pic:pic>
+                    </a:graphicData>
+                  </a:graphic>
+                </wp:inline>
+              </w:drawing>
+            </w:r>
+            <w:r>
+              <w:rPr>
+                <w:rtl w:val="0"/>
+              </w:rPr>
+            </w:r>
+          </w:p>
+        </w:tc>
+        <w:tc>
+          <w:tcPr>
+            <w:shd w:fill="auto" w:val="clear"/>
+            <w:tcMar>
+              <w:top w:w="100.0" w:type="dxa"/>
+              <w:left w:w="100.0" w:type="dxa"/>
+              <w:bottom w:w="100.0" w:type="dxa"/>
+              <w:right w:w="100.0" w:type="dxa"/>
+            </w:tcMar>
+            <w:vAlign w:val="top"/>
+          </w:tcPr>
+          <w:p>
+            <w:pPr>
+              <w:keepNext w:val="0"/>
+              <w:keepLines w:val="0"/>
+              <w:pageBreakBefore w:val="0"/>
+              <w:widowControl w:val="0"/>
+              <w:pBdr>
+                <w:top w:space="0" w:sz="0" w:val="nil"/>
+                <w:left w:space="0" w:sz="0" w:val="nil"/>
+                <w:bottom w:space="0" w:sz="0" w:val="nil"/>
+                <w:right w:space="0" w:sz="0" w:val="nil"/>
+                <w:between w:space="0" w:sz="0" w:val="nil"/>
+              </w:pBdr>
+              <w:shd w:fill="auto" w:val="clear"/>
+              <w:spacing w:after="0" w:before="0" w:line="240" w:lineRule="auto"/>
+              <w:ind w:left="0" w:right="0" w:firstLine="0"/>
+              <w:jc w:val="left"/>
+              <w:rPr>
+                <w:b w:val="1"/>
+              </w:rPr>
+            </w:pPr>
+            <w:r>
+              <w:rPr>
+                <w:b w:val="1"/>
+                <w:rtl w:val="0"/>
+              </w:rPr>
+              <w:t xml:space="preserve">Player (you)</w:t>
+            </w:r>
+          </w:p>
+          <w:p>
+            <w:pPr>
+              <w:keepNext w:val="0"/>
+              <w:keepLines w:val="0"/>
+              <w:pageBreakBefore w:val="0"/>
+              <w:widowControl w:val="0"/>
+              <w:numPr>
+                <w:ilvl w:val="0"/>
+                <w:numId w:val="4"/>
+              </w:numPr>
+              <w:pBdr>
+                <w:top w:space="0" w:sz="0" w:val="nil"/>
+                <w:left w:space="0" w:sz="0" w:val="nil"/>
+                <w:bottom w:space="0" w:sz="0" w:val="nil"/>
+                <w:right w:space="0" w:sz="0" w:val="nil"/>
+                <w:between w:space="0" w:sz="0" w:val="nil"/>
+              </w:pBdr>
+              <w:shd w:fill="auto" w:val="clear"/>
+              <w:spacing w:after="0" w:before="0" w:line="240" w:lineRule="auto"/>
+              <w:ind w:left="720" w:right="0" w:hanging="360"/>
+              <w:jc w:val="left"/>
+              <w:rPr>
+                <w:b w:val="1"/>
+                <w:u w:val="none"/>
+              </w:rPr>
+            </w:pPr>
+            <w:r>
+              <w:rPr>
+                <w:b w:val="1"/>
+                <w:rtl w:val="0"/>
+              </w:rPr>
+              <w:t xml:space="preserve">Controls stations on the ship</w:t>
+            </w:r>
+          </w:p>
+        </w:tc>
+      </w:tr>
+      <w:tr>
+        <w:trPr>
+          <w:cantSplit w:val="0"/>
+          <w:tblHeader w:val="0"/>
+        </w:trPr>
+        <w:tc>
+          <w:tcPr>
+            <w:shd w:fill="auto" w:val="clear"/>
+            <w:tcMar>
+              <w:top w:w="100.0" w:type="dxa"/>
+              <w:left w:w="100.0" w:type="dxa"/>
+              <w:bottom w:w="100.0" w:type="dxa"/>
+              <w:right w:w="100.0" w:type="dxa"/>
+            </w:tcMar>
+            <w:vAlign w:val="top"/>
+          </w:tcPr>
+          <w:p>
+            <w:pPr>
+              <w:keepNext w:val="0"/>
+              <w:keepLines w:val="0"/>
+              <w:pageBreakBefore w:val="0"/>
+              <w:widowControl w:val="0"/>
+              <w:pBdr>
+                <w:top w:space="0" w:sz="0" w:val="nil"/>
+                <w:left w:space="0" w:sz="0" w:val="nil"/>
+                <w:bottom w:space="0" w:sz="0" w:val="nil"/>
+                <w:right w:space="0" w:sz="0" w:val="nil"/>
+                <w:between w:space="0" w:sz="0" w:val="nil"/>
+              </w:pBdr>
+              <w:shd w:fill="auto" w:val="clear"/>
+              <w:spacing w:after="0" w:before="0" w:line="240" w:lineRule="auto"/>
+              <w:ind w:left="0" w:right="0" w:firstLine="0"/>
+              <w:jc w:val="left"/>
+              <w:rPr>
+                <w:b w:val="1"/>
+              </w:rPr>
+            </w:pPr>
+            <w:r>
+              <w:rPr>
+                <w:b w:val="1"/>
+              </w:rPr>
+              <w:drawing>
+                <wp:inline distB="114300" distT="114300" distL="114300" distR="114300">
+                  <wp:extent cx="641290" cy="641290"/>
+                  <wp:effectExtent b="0" l="0" r="0" t="0"/>
+                  <wp:docPr id="13" name="image13.png"/>
+                  <a:graphic>
+                    <a:graphicData uri="http://schemas.openxmlformats.org/drawingml/2006/picture">
+                      <pic:pic>
+                        <pic:nvPicPr>
+                          <pic:cNvPr id="0" name="image13.png"/>
+                          <pic:cNvPicPr preferRelativeResize="0"/>
+                        </pic:nvPicPr>
+                        <pic:blipFill>
+                          <a:blip r:embed="rId11"/>
+                          <a:srcRect b="0" l="0" r="0" t="0"/>
+                          <a:stretch>
+                            <a:fillRect/>
+                          </a:stretch>
+                        </pic:blipFill>
+                        <pic:spPr>
+                          <a:xfrm>
+                            <a:off x="0" y="0"/>
+                            <a:ext cx="641290" cy="641290"/>
+                          </a:xfrm>
+                          <a:prstGeom prst="rect"/>
+                          <a:ln/>
+                        </pic:spPr>
+                      </pic:pic>
+                    </a:graphicData>
+                  </a:graphic>
+                </wp:inline>
+              </w:drawing>
+            </w:r>
+            <w:r>
+              <w:rPr>
+                <w:b w:val="1"/>
+              </w:rPr>
+              <w:drawing>
+                <wp:inline distB="114300" distT="114300" distL="114300" distR="114300">
+                  <wp:extent cx="538163" cy="538163"/>
+                  <wp:effectExtent b="0" l="0" r="0" t="0"/>
+                  <wp:docPr id="14" name="image12.png"/>
+                  <a:graphic>
+                    <a:graphicData uri="http://schemas.openxmlformats.org/drawingml/2006/picture">
+                      <pic:pic>
+                        <pic:nvPicPr>
+                          <pic:cNvPr id="0" name="image12.png"/>
+                          <pic:cNvPicPr preferRelativeResize="0"/>
+                        </pic:nvPicPr>
+                        <pic:blipFill>
+                          <a:blip r:embed="rId12"/>
+                          <a:srcRect b="0" l="0" r="0" t="0"/>
+                          <a:stretch>
+                            <a:fillRect/>
+                          </a:stretch>
+                        </pic:blipFill>
+                        <pic:spPr>
+                          <a:xfrm>
+                            <a:off x="0" y="0"/>
+                            <a:ext cx="538163" cy="538163"/>
+                          </a:xfrm>
+                          <a:prstGeom prst="rect"/>
+                          <a:ln/>
+                        </pic:spPr>
+                      </pic:pic>
+                    </a:graphicData>
+                  </a:graphic>
+                </wp:inline>
+              </w:drawing>
+            </w:r>
+            <w:r>
+              <w:rPr>
+                <w:rtl w:val="0"/>
+              </w:rPr>
+            </w:r>
+          </w:p>
+        </w:tc>
+        <w:tc>
+          <w:tcPr>
+            <w:shd w:fill="auto" w:val="clear"/>
+            <w:tcMar>
+              <w:top w:w="100.0" w:type="dxa"/>
+              <w:left w:w="100.0" w:type="dxa"/>
+              <w:bottom w:w="100.0" w:type="dxa"/>
+              <w:right w:w="100.0" w:type="dxa"/>
+            </w:tcMar>
+            <w:vAlign w:val="top"/>
+          </w:tcPr>
+          <w:p>
+            <w:pPr>
+              <w:keepNext w:val="0"/>
+              <w:keepLines w:val="0"/>
+              <w:pageBreakBefore w:val="0"/>
+              <w:widowControl w:val="0"/>
+              <w:pBdr>
+                <w:top w:space="0" w:sz="0" w:val="nil"/>
+                <w:left w:space="0" w:sz="0" w:val="nil"/>
+                <w:bottom w:space="0" w:sz="0" w:val="nil"/>
+                <w:right w:space="0" w:sz="0" w:val="nil"/>
+                <w:between w:space="0" w:sz="0" w:val="nil"/>
+              </w:pBdr>
+              <w:shd w:fill="auto" w:val="clear"/>
+              <w:spacing w:after="0" w:before="0" w:line="240" w:lineRule="auto"/>
+              <w:ind w:left="0" w:right="0" w:firstLine="0"/>
+              <w:jc w:val="left"/>
+              <w:rPr>
+                <w:b w:val="1"/>
+              </w:rPr>
+            </w:pPr>
+            <w:r>
+              <w:rPr>
+                <w:b w:val="1"/>
+                <w:rtl w:val="0"/>
+              </w:rPr>
+              <w:t xml:space="preserve">Jailed and not jailed Bunny</w:t>
+            </w:r>
+          </w:p>
+          <w:p>
+            <w:pPr>
+              <w:keepNext w:val="0"/>
+              <w:keepLines w:val="0"/>
+              <w:pageBreakBefore w:val="0"/>
+              <w:widowControl w:val="0"/>
+              <w:numPr>
+                <w:ilvl w:val="0"/>
+                <w:numId w:val="7"/>
+              </w:numPr>
+              <w:pBdr>
+                <w:top w:space="0" w:sz="0" w:val="nil"/>
+                <w:left w:space="0" w:sz="0" w:val="nil"/>
+                <w:bottom w:space="0" w:sz="0" w:val="nil"/>
+                <w:right w:space="0" w:sz="0" w:val="nil"/>
+                <w:between w:space="0" w:sz="0" w:val="nil"/>
+              </w:pBdr>
+              <w:shd w:fill="auto" w:val="clear"/>
+              <w:spacing w:after="0" w:before="0" w:line="240" w:lineRule="auto"/>
+              <w:ind w:left="720" w:right="0" w:hanging="360"/>
+              <w:jc w:val="left"/>
+              <w:rPr>
+                <w:b w:val="1"/>
+                <w:u w:val="none"/>
+              </w:rPr>
+            </w:pPr>
+            <w:r>
+              <w:rPr>
+                <w:b w:val="1"/>
+                <w:rtl w:val="0"/>
+              </w:rPr>
+              <w:t xml:space="preserve">Can be found on islands</w:t>
+            </w:r>
+          </w:p>
+          <w:p>
+            <w:pPr>
+              <w:keepNext w:val="0"/>
+              <w:keepLines w:val="0"/>
+              <w:pageBreakBefore w:val="0"/>
+              <w:widowControl w:val="0"/>
+              <w:numPr>
+                <w:ilvl w:val="0"/>
+                <w:numId w:val="7"/>
+              </w:numPr>
+              <w:pBdr>
+                <w:top w:space="0" w:sz="0" w:val="nil"/>
+                <w:left w:space="0" w:sz="0" w:val="nil"/>
+                <w:bottom w:space="0" w:sz="0" w:val="nil"/>
+                <w:right w:space="0" w:sz="0" w:val="nil"/>
+                <w:between w:space="0" w:sz="0" w:val="nil"/>
+              </w:pBdr>
+              <w:shd w:fill="auto" w:val="clear"/>
+              <w:spacing w:after="0" w:before="0" w:line="240" w:lineRule="auto"/>
+              <w:ind w:left="720" w:right="0" w:hanging="360"/>
+              <w:jc w:val="left"/>
+              <w:rPr>
+                <w:b w:val="1"/>
+                <w:u w:val="none"/>
+              </w:rPr>
+            </w:pPr>
+            <w:r>
+              <w:rPr>
+                <w:b w:val="1"/>
+                <w:rtl w:val="0"/>
+              </w:rPr>
+              <w:t xml:space="preserve">Save them and drop them off base to receive upgrades</w:t>
+            </w:r>
+          </w:p>
+          <w:p>
+            <w:pPr>
+              <w:keepNext w:val="0"/>
+              <w:keepLines w:val="0"/>
+              <w:pageBreakBefore w:val="0"/>
+              <w:widowControl w:val="0"/>
+              <w:numPr>
+                <w:ilvl w:val="0"/>
+                <w:numId w:val="7"/>
+              </w:numPr>
+              <w:pBdr>
+                <w:top w:space="0" w:sz="0" w:val="nil"/>
+                <w:left w:space="0" w:sz="0" w:val="nil"/>
+                <w:bottom w:space="0" w:sz="0" w:val="nil"/>
+                <w:right w:space="0" w:sz="0" w:val="nil"/>
+                <w:between w:space="0" w:sz="0" w:val="nil"/>
+              </w:pBdr>
+              <w:shd w:fill="auto" w:val="clear"/>
+              <w:spacing w:after="0" w:before="0" w:line="240" w:lineRule="auto"/>
+              <w:ind w:left="720" w:right="0" w:hanging="360"/>
+              <w:jc w:val="left"/>
+              <w:rPr>
+                <w:b w:val="1"/>
+                <w:u w:val="none"/>
+              </w:rPr>
+            </w:pPr>
+            <w:r>
+              <w:rPr>
+                <w:b w:val="1"/>
+                <w:rtl w:val="0"/>
+              </w:rPr>
+              <w:t xml:space="preserve">When on ship, it can be used to automate modules.</w:t>
+            </w:r>
+          </w:p>
+        </w:tc>
+      </w:tr>
+      <w:tr>
+        <w:trPr>
+          <w:cantSplit w:val="0"/>
+          <w:tblHeader w:val="0"/>
+        </w:trPr>
+        <w:tc>
+          <w:tcPr>
+            <w:shd w:fill="auto" w:val="clear"/>
+            <w:tcMar>
+              <w:top w:w="100.0" w:type="dxa"/>
+              <w:left w:w="100.0" w:type="dxa"/>
+              <w:bottom w:w="100.0" w:type="dxa"/>
+              <w:right w:w="100.0" w:type="dxa"/>
+            </w:tcMar>
+            <w:vAlign w:val="top"/>
+          </w:tcPr>
+          <w:p>
+            <w:pPr>
+              <w:keepNext w:val="0"/>
+              <w:keepLines w:val="0"/>
+              <w:pageBreakBefore w:val="0"/>
+              <w:widowControl w:val="0"/>
+              <w:pBdr>
+                <w:top w:space="0" w:sz="0" w:val="nil"/>
+                <w:left w:space="0" w:sz="0" w:val="nil"/>
+                <w:bottom w:space="0" w:sz="0" w:val="nil"/>
+                <w:right w:space="0" w:sz="0" w:val="nil"/>
+                <w:between w:space="0" w:sz="0" w:val="nil"/>
+              </w:pBdr>
+              <w:shd w:fill="auto" w:val="clear"/>
+              <w:spacing w:after="0" w:before="0" w:line="240" w:lineRule="auto"/>
+              <w:ind w:left="0" w:right="0" w:firstLine="0"/>
+              <w:jc w:val="left"/>
+              <w:rPr>
+                <w:b w:val="1"/>
+              </w:rPr>
+            </w:pPr>
+            <w:r>
+              <w:rPr>
+                <w:b w:val="1"/>
+              </w:rPr>
+              <w:drawing>
+                <wp:inline distB="114300" distT="114300" distL="114300" distR="114300">
+                  <wp:extent cx="649785" cy="649785"/>
+                  <wp:effectExtent b="0" l="0" r="0" t="0"/>
+                  <wp:docPr id="16" name="image14.png"/>
+                  <a:graphic>
+                    <a:graphicData uri="http://schemas.openxmlformats.org/drawingml/2006/picture">
+                      <pic:pic>
+                        <pic:nvPicPr>
+                          <pic:cNvPr id="0" name="image14.png"/>
+                          <pic:cNvPicPr preferRelativeResize="0"/>
+                        </pic:nvPicPr>
+                        <pic:blipFill>
+                          <a:blip r:embed="rId13"/>
+                          <a:srcRect b="0" l="0" r="0" t="0"/>
+                          <a:stretch>
+                            <a:fillRect/>
+                          </a:stretch>
+                        </pic:blipFill>
+                        <pic:spPr>
+                          <a:xfrm>
+                            <a:off x="0" y="0"/>
+                            <a:ext cx="649785" cy="649785"/>
+                          </a:xfrm>
+                          <a:prstGeom prst="rect"/>
+                          <a:ln/>
+                        </pic:spPr>
+                      </pic:pic>
+                    </a:graphicData>
+                  </a:graphic>
+                </wp:inline>
+              </w:drawing>
+            </w:r>
+            <w:r>
+              <w:rPr>
+                <w:rtl w:val="0"/>
+              </w:rPr>
+            </w:r>
+          </w:p>
+        </w:tc>
+        <w:tc>
+          <w:tcPr>
+            <w:shd w:fill="auto" w:val="clear"/>
+            <w:tcMar>
+              <w:top w:w="100.0" w:type="dxa"/>
+              <w:left w:w="100.0" w:type="dxa"/>
+              <w:bottom w:w="100.0" w:type="dxa"/>
+              <w:right w:w="100.0" w:type="dxa"/>
+            </w:tcMar>
+            <w:vAlign w:val="top"/>
+          </w:tcPr>
+          <w:p>
+            <w:pPr>
+              <w:keepNext w:val="0"/>
+              <w:keepLines w:val="0"/>
+              <w:pageBreakBefore w:val="0"/>
+              <w:widowControl w:val="0"/>
+              <w:pBdr>
+                <w:top w:space="0" w:sz="0" w:val="nil"/>
+                <w:left w:space="0" w:sz="0" w:val="nil"/>
+                <w:bottom w:space="0" w:sz="0" w:val="nil"/>
+                <w:right w:space="0" w:sz="0" w:val="nil"/>
+                <w:between w:space="0" w:sz="0" w:val="nil"/>
+              </w:pBdr>
+              <w:shd w:fill="auto" w:val="clear"/>
+              <w:spacing w:after="0" w:before="0" w:line="240" w:lineRule="auto"/>
+              <w:ind w:left="0" w:right="0" w:firstLine="0"/>
+              <w:jc w:val="left"/>
+              <w:rPr>
+                <w:b w:val="1"/>
+              </w:rPr>
+            </w:pPr>
+            <w:r>
+              <w:rPr>
+                <w:b w:val="1"/>
+                <w:rtl w:val="0"/>
+              </w:rPr>
+              <w:t xml:space="preserve">Trapped Bunny indicator (Radar)</w:t>
+            </w:r>
+          </w:p>
+          <w:p>
+            <w:pPr>
+              <w:keepNext w:val="0"/>
+              <w:keepLines w:val="0"/>
+              <w:pageBreakBefore w:val="0"/>
+              <w:widowControl w:val="0"/>
+              <w:numPr>
+                <w:ilvl w:val="0"/>
+                <w:numId w:val="12"/>
+              </w:numPr>
+              <w:pBdr>
+                <w:top w:space="0" w:sz="0" w:val="nil"/>
+                <w:left w:space="0" w:sz="0" w:val="nil"/>
+                <w:bottom w:space="0" w:sz="0" w:val="nil"/>
+                <w:right w:space="0" w:sz="0" w:val="nil"/>
+                <w:between w:space="0" w:sz="0" w:val="nil"/>
+              </w:pBdr>
+              <w:shd w:fill="auto" w:val="clear"/>
+              <w:spacing w:after="0" w:before="0" w:line="240" w:lineRule="auto"/>
+              <w:ind w:left="720" w:right="0" w:hanging="360"/>
+              <w:jc w:val="left"/>
+              <w:rPr>
+                <w:b w:val="1"/>
+                <w:u w:val="none"/>
+              </w:rPr>
+            </w:pPr>
+            <w:r>
+              <w:rPr>
+                <w:b w:val="1"/>
+                <w:rtl w:val="0"/>
+              </w:rPr>
+              <w:t xml:space="preserve">Indicates the nearest jailed bunny</w:t>
+            </w:r>
+          </w:p>
+        </w:tc>
+      </w:tr>
+      <w:tr>
+        <w:trPr>
+          <w:cantSplit w:val="0"/>
+          <w:tblHeader w:val="0"/>
+        </w:trPr>
+        <w:tc>
+          <w:tcPr>
+            <w:shd w:fill="auto" w:val="clear"/>
+            <w:tcMar>
+              <w:top w:w="100.0" w:type="dxa"/>
+              <w:left w:w="100.0" w:type="dxa"/>
+              <w:bottom w:w="100.0" w:type="dxa"/>
+              <w:right w:w="100.0" w:type="dxa"/>
+            </w:tcMar>
+            <w:vAlign w:val="top"/>
+          </w:tcPr>
+          <w:p>
+            <w:pPr>
+              <w:keepNext w:val="0"/>
+              <w:keepLines w:val="0"/>
+              <w:pageBreakBefore w:val="0"/>
+              <w:widowControl w:val="0"/>
+              <w:pBdr>
+                <w:top w:space="0" w:sz="0" w:val="nil"/>
+                <w:left w:space="0" w:sz="0" w:val="nil"/>
+                <w:bottom w:space="0" w:sz="0" w:val="nil"/>
+                <w:right w:space="0" w:sz="0" w:val="nil"/>
+                <w:between w:space="0" w:sz="0" w:val="nil"/>
+              </w:pBdr>
+              <w:shd w:fill="auto" w:val="clear"/>
+              <w:spacing w:after="0" w:before="0" w:line="240" w:lineRule="auto"/>
+              <w:ind w:left="0" w:right="0" w:firstLine="0"/>
+              <w:jc w:val="left"/>
+              <w:rPr>
+                <w:b w:val="1"/>
+              </w:rPr>
+            </w:pPr>
+            <w:r>
+              <w:rPr>
+                <w:b w:val="1"/>
+              </w:rPr>
+              <w:drawing>
+                <wp:inline distB="114300" distT="114300" distL="114300" distR="114300">
+                  <wp:extent cx="629706" cy="629706"/>
+                  <wp:effectExtent b="0" l="0" r="0" t="0"/>
+                  <wp:docPr id="12" name="image9.png"/>
+                  <a:graphic>
+                    <a:graphicData uri="http://schemas.openxmlformats.org/drawingml/2006/picture">
+                      <pic:pic>
+                        <pic:nvPicPr>
+                          <pic:cNvPr id="0" name="image9.png"/>
+                          <pic:cNvPicPr preferRelativeResize="0"/>
+                        </pic:nvPicPr>
+                        <pic:blipFill>
+                          <a:blip r:embed="rId14"/>
+                          <a:srcRect b="0" l="0" r="0" t="0"/>
+                          <a:stretch>
+                            <a:fillRect/>
+                          </a:stretch>
+                        </pic:blipFill>
+                        <pic:spPr>
+                          <a:xfrm>
+                            <a:off x="0" y="0"/>
+                            <a:ext cx="629706" cy="629706"/>
+                          </a:xfrm>
+                          <a:prstGeom prst="rect"/>
+                          <a:ln/>
+                        </pic:spPr>
+                      </pic:pic>
+                    </a:graphicData>
+                  </a:graphic>
+                </wp:inline>
+              </w:drawing>
+            </w:r>
+            <w:r>
+              <w:rPr>
+                <w:rtl w:val="0"/>
+              </w:rPr>
+            </w:r>
+          </w:p>
+        </w:tc>
+        <w:tc>
+          <w:tcPr>
+            <w:shd w:fill="auto" w:val="clear"/>
+            <w:tcMar>
+              <w:top w:w="100.0" w:type="dxa"/>
+              <w:left w:w="100.0" w:type="dxa"/>
+              <w:bottom w:w="100.0" w:type="dxa"/>
+              <w:right w:w="100.0" w:type="dxa"/>
+            </w:tcMar>
+            <w:vAlign w:val="top"/>
+          </w:tcPr>
+          <w:p>
+            <w:pPr>
+              <w:keepNext w:val="0"/>
+              <w:keepLines w:val="0"/>
+              <w:pageBreakBefore w:val="0"/>
+              <w:widowControl w:val="0"/>
+              <w:pBdr>
+                <w:top w:space="0" w:sz="0" w:val="nil"/>
+                <w:left w:space="0" w:sz="0" w:val="nil"/>
+                <w:bottom w:space="0" w:sz="0" w:val="nil"/>
+                <w:right w:space="0" w:sz="0" w:val="nil"/>
+                <w:between w:space="0" w:sz="0" w:val="nil"/>
+              </w:pBdr>
+              <w:shd w:fill="auto" w:val="clear"/>
+              <w:spacing w:after="0" w:before="0" w:line="240" w:lineRule="auto"/>
+              <w:ind w:left="0" w:right="0" w:firstLine="0"/>
+              <w:jc w:val="left"/>
+              <w:rPr>
+                <w:b w:val="1"/>
+              </w:rPr>
+            </w:pPr>
+            <w:r>
+              <w:rPr>
+                <w:b w:val="1"/>
+                <w:rtl w:val="0"/>
+              </w:rPr>
+              <w:t xml:space="preserve">Simple Cannon</w:t>
+            </w:r>
+          </w:p>
+          <w:p>
+            <w:pPr>
+              <w:keepNext w:val="0"/>
+              <w:keepLines w:val="0"/>
+              <w:pageBreakBefore w:val="0"/>
+              <w:widowControl w:val="0"/>
+              <w:numPr>
+                <w:ilvl w:val="0"/>
+                <w:numId w:val="9"/>
+              </w:numPr>
+              <w:pBdr>
+                <w:top w:space="0" w:sz="0" w:val="nil"/>
+                <w:left w:space="0" w:sz="0" w:val="nil"/>
+                <w:bottom w:space="0" w:sz="0" w:val="nil"/>
+                <w:right w:space="0" w:sz="0" w:val="nil"/>
+                <w:between w:space="0" w:sz="0" w:val="nil"/>
+              </w:pBdr>
+              <w:shd w:fill="auto" w:val="clear"/>
+              <w:spacing w:after="0" w:before="0" w:line="240" w:lineRule="auto"/>
+              <w:ind w:left="720" w:right="0" w:hanging="360"/>
+              <w:jc w:val="left"/>
+              <w:rPr>
+                <w:b w:val="1"/>
+                <w:u w:val="none"/>
+              </w:rPr>
+            </w:pPr>
+            <w:r>
+              <w:rPr>
+                <w:b w:val="1"/>
+                <w:rtl w:val="0"/>
+              </w:rPr>
+              <w:t xml:space="preserve">Can be automated</w:t>
+            </w:r>
+          </w:p>
+          <w:p>
+            <w:pPr>
+              <w:keepNext w:val="0"/>
+              <w:keepLines w:val="0"/>
+              <w:pageBreakBefore w:val="0"/>
+              <w:widowControl w:val="0"/>
+              <w:numPr>
+                <w:ilvl w:val="0"/>
+                <w:numId w:val="9"/>
+              </w:numPr>
+              <w:pBdr>
+                <w:top w:space="0" w:sz="0" w:val="nil"/>
+                <w:left w:space="0" w:sz="0" w:val="nil"/>
+                <w:bottom w:space="0" w:sz="0" w:val="nil"/>
+                <w:right w:space="0" w:sz="0" w:val="nil"/>
+                <w:between w:space="0" w:sz="0" w:val="nil"/>
+              </w:pBdr>
+              <w:shd w:fill="auto" w:val="clear"/>
+              <w:spacing w:after="0" w:before="0" w:line="240" w:lineRule="auto"/>
+              <w:ind w:left="720" w:right="0" w:hanging="360"/>
+              <w:jc w:val="left"/>
+              <w:rPr>
+                <w:b w:val="1"/>
+                <w:u w:val="none"/>
+              </w:rPr>
+            </w:pPr>
+            <w:r>
+              <w:rPr>
+                <w:b w:val="1"/>
+                <w:rtl w:val="0"/>
+              </w:rPr>
+              <w:t xml:space="preserve">Can be modified with Bubble Buff</w:t>
+            </w:r>
+          </w:p>
+          <w:p>
+            <w:pPr>
+              <w:keepNext w:val="0"/>
+              <w:keepLines w:val="0"/>
+              <w:pageBreakBefore w:val="0"/>
+              <w:widowControl w:val="0"/>
+              <w:numPr>
+                <w:ilvl w:val="0"/>
+                <w:numId w:val="9"/>
+              </w:numPr>
+              <w:pBdr>
+                <w:top w:space="0" w:sz="0" w:val="nil"/>
+                <w:left w:space="0" w:sz="0" w:val="nil"/>
+                <w:bottom w:space="0" w:sz="0" w:val="nil"/>
+                <w:right w:space="0" w:sz="0" w:val="nil"/>
+                <w:between w:space="0" w:sz="0" w:val="nil"/>
+              </w:pBdr>
+              <w:shd w:fill="auto" w:val="clear"/>
+              <w:spacing w:after="0" w:before="0" w:line="240" w:lineRule="auto"/>
+              <w:ind w:left="720" w:right="0" w:hanging="360"/>
+              <w:jc w:val="left"/>
+              <w:rPr>
+                <w:b w:val="1"/>
+                <w:u w:val="none"/>
+              </w:rPr>
+            </w:pPr>
+            <w:r>
+              <w:rPr>
+                <w:b w:val="1"/>
+                <w:rtl w:val="0"/>
+              </w:rPr>
+              <w:t xml:space="preserve">Must be used to save bunny</w:t>
+            </w:r>
+          </w:p>
+        </w:tc>
+      </w:tr>
+      <w:tr>
+        <w:trPr>
+          <w:cantSplit w:val="0"/>
+          <w:tblHeader w:val="0"/>
+        </w:trPr>
+        <w:tc>
+          <w:tcPr>
+            <w:shd w:fill="auto" w:val="clear"/>
+            <w:tcMar>
+              <w:top w:w="100.0" w:type="dxa"/>
+              <w:left w:w="100.0" w:type="dxa"/>
+              <w:bottom w:w="100.0" w:type="dxa"/>
+              <w:right w:w="100.0" w:type="dxa"/>
+            </w:tcMar>
+            <w:vAlign w:val="top"/>
+          </w:tcPr>
+          <w:p>
+            <w:pPr>
+              <w:widowControl w:val="0"/>
+              <w:spacing w:line="240" w:lineRule="auto"/>
+              <w:rPr>
+                <w:b w:val="1"/>
+              </w:rPr>
+            </w:pPr>
+            <w:r>
+              <w:rPr>
+                <w:b w:val="1"/>
+              </w:rPr>
+              <w:drawing>
+                <wp:inline distB="114300" distT="114300" distL="114300" distR="114300">
+                  <wp:extent cx="547688" cy="547688"/>
+                  <wp:effectExtent b="0" l="0" r="0" t="0"/>
+                  <wp:docPr id="10" name="image7.png"/>
+                  <a:graphic>
+                    <a:graphicData uri="http://schemas.openxmlformats.org/drawingml/2006/picture">
+                      <pic:pic>
+                        <pic:nvPicPr>
+                          <pic:cNvPr id="0" name="image7.png"/>
+                          <pic:cNvPicPr preferRelativeResize="0"/>
+                        </pic:nvPicPr>
+                        <pic:blipFill>
+                          <a:blip r:embed="rId15"/>
+                          <a:srcRect b="0" l="0" r="0" t="0"/>
+                          <a:stretch>
+                            <a:fillRect/>
+                          </a:stretch>
+                        </pic:blipFill>
+                        <pic:spPr>
+                          <a:xfrm>
+                            <a:off x="0" y="0"/>
+                            <a:ext cx="547688" cy="547688"/>
+                          </a:xfrm>
+                          <a:prstGeom prst="rect"/>
+                          <a:ln/>
+                        </pic:spPr>
+                      </pic:pic>
+                    </a:graphicData>
+                  </a:graphic>
+                </wp:inline>
+              </w:drawing>
+            </w:r>
+            <w:r>
+              <w:rPr>
+                <w:rtl w:val="0"/>
+              </w:rPr>
+            </w:r>
+          </w:p>
+        </w:tc>
+        <w:tc>
+          <w:tcPr>
+            <w:shd w:fill="auto" w:val="clear"/>
+            <w:tcMar>
+              <w:top w:w="100.0" w:type="dxa"/>
+              <w:left w:w="100.0" w:type="dxa"/>
+              <w:bottom w:w="100.0" w:type="dxa"/>
+              <w:right w:w="100.0" w:type="dxa"/>
+            </w:tcMar>
+            <w:vAlign w:val="top"/>
+          </w:tcPr>
+          <w:p>
+            <w:pPr>
+              <w:keepNext w:val="0"/>
+              <w:keepLines w:val="0"/>
+              <w:pageBreakBefore w:val="0"/>
+              <w:widowControl w:val="0"/>
+              <w:pBdr>
+                <w:top w:space="0" w:sz="0" w:val="nil"/>
+                <w:left w:space="0" w:sz="0" w:val="nil"/>
+                <w:bottom w:space="0" w:sz="0" w:val="nil"/>
+                <w:right w:space="0" w:sz="0" w:val="nil"/>
+                <w:between w:space="0" w:sz="0" w:val="nil"/>
+              </w:pBdr>
+              <w:shd w:fill="auto" w:val="clear"/>
+              <w:spacing w:after="0" w:before="0" w:line="240" w:lineRule="auto"/>
+              <w:ind w:left="0" w:right="0" w:firstLine="0"/>
+              <w:jc w:val="left"/>
+              <w:rPr>
+                <w:b w:val="1"/>
+              </w:rPr>
+            </w:pPr>
+            <w:r>
+              <w:rPr>
+                <w:b w:val="1"/>
+                <w:rtl w:val="0"/>
+              </w:rPr>
+              <w:t xml:space="preserve">Laser Module</w:t>
+            </w:r>
+          </w:p>
+          <w:p>
+            <w:pPr>
+              <w:keepNext w:val="0"/>
+              <w:keepLines w:val="0"/>
+              <w:pageBreakBefore w:val="0"/>
+              <w:widowControl w:val="0"/>
+              <w:numPr>
+                <w:ilvl w:val="0"/>
+                <w:numId w:val="1"/>
+              </w:numPr>
+              <w:pBdr>
+                <w:top w:space="0" w:sz="0" w:val="nil"/>
+                <w:left w:space="0" w:sz="0" w:val="nil"/>
+                <w:bottom w:space="0" w:sz="0" w:val="nil"/>
+                <w:right w:space="0" w:sz="0" w:val="nil"/>
+                <w:between w:space="0" w:sz="0" w:val="nil"/>
+              </w:pBdr>
+              <w:shd w:fill="auto" w:val="clear"/>
+              <w:spacing w:after="0" w:before="0" w:line="240" w:lineRule="auto"/>
+              <w:ind w:left="720" w:right="0" w:hanging="360"/>
+              <w:jc w:val="left"/>
+              <w:rPr>
+                <w:b w:val="1"/>
+                <w:u w:val="none"/>
+              </w:rPr>
+            </w:pPr>
+            <w:r>
+              <w:rPr>
+                <w:b w:val="1"/>
+                <w:rtl w:val="0"/>
+              </w:rPr>
+              <w:t xml:space="preserve">Can be automated</w:t>
+            </w:r>
+          </w:p>
+          <w:p>
+            <w:pPr>
+              <w:keepNext w:val="0"/>
+              <w:keepLines w:val="0"/>
+              <w:pageBreakBefore w:val="0"/>
+              <w:widowControl w:val="0"/>
+              <w:numPr>
+                <w:ilvl w:val="0"/>
+                <w:numId w:val="1"/>
+              </w:numPr>
+              <w:pBdr>
+                <w:top w:space="0" w:sz="0" w:val="nil"/>
+                <w:left w:space="0" w:sz="0" w:val="nil"/>
+                <w:bottom w:space="0" w:sz="0" w:val="nil"/>
+                <w:right w:space="0" w:sz="0" w:val="nil"/>
+                <w:between w:space="0" w:sz="0" w:val="nil"/>
+              </w:pBdr>
+              <w:shd w:fill="auto" w:val="clear"/>
+              <w:spacing w:after="0" w:before="0" w:line="240" w:lineRule="auto"/>
+              <w:ind w:left="720" w:right="0" w:hanging="360"/>
+              <w:jc w:val="left"/>
+              <w:rPr>
+                <w:b w:val="1"/>
+                <w:u w:val="none"/>
+              </w:rPr>
+            </w:pPr>
+            <w:r>
+              <w:rPr>
+                <w:b w:val="1"/>
+                <w:u w:val="single"/>
+                <w:rtl w:val="0"/>
+              </w:rPr>
+              <w:t xml:space="preserve">Cannot</w:t>
+            </w:r>
+            <w:r>
+              <w:rPr>
+                <w:b w:val="1"/>
+                <w:rtl w:val="0"/>
+              </w:rPr>
+              <w:t xml:space="preserve"> be modified with Bubble Buff</w:t>
+            </w:r>
+          </w:p>
+          <w:p>
+            <w:pPr>
+              <w:keepNext w:val="0"/>
+              <w:keepLines w:val="0"/>
+              <w:pageBreakBefore w:val="0"/>
+              <w:widowControl w:val="0"/>
+              <w:numPr>
+                <w:ilvl w:val="0"/>
+                <w:numId w:val="1"/>
+              </w:numPr>
+              <w:pBdr>
+                <w:top w:space="0" w:sz="0" w:val="nil"/>
+                <w:left w:space="0" w:sz="0" w:val="nil"/>
+                <w:bottom w:space="0" w:sz="0" w:val="nil"/>
+                <w:right w:space="0" w:sz="0" w:val="nil"/>
+                <w:between w:space="0" w:sz="0" w:val="nil"/>
+              </w:pBdr>
+              <w:shd w:fill="auto" w:val="clear"/>
+              <w:spacing w:after="0" w:before="0" w:line="240" w:lineRule="auto"/>
+              <w:ind w:left="720" w:right="0" w:hanging="360"/>
+              <w:jc w:val="left"/>
+              <w:rPr>
+                <w:b w:val="1"/>
+                <w:u w:val="none"/>
+              </w:rPr>
+            </w:pPr>
+            <w:r>
+              <w:rPr>
+                <w:b w:val="1"/>
+                <w:u w:val="single"/>
+                <w:rtl w:val="0"/>
+              </w:rPr>
+              <w:t xml:space="preserve">Cannot</w:t>
+            </w:r>
+            <w:r>
+              <w:rPr>
+                <w:b w:val="1"/>
+                <w:rtl w:val="0"/>
+              </w:rPr>
+              <w:t xml:space="preserve"> be used to save bunny (too dangerous for bunny)</w:t>
+            </w:r>
+          </w:p>
+          <w:p>
+            <w:pPr>
+              <w:keepNext w:val="0"/>
+              <w:keepLines w:val="0"/>
+              <w:pageBreakBefore w:val="0"/>
+              <w:widowControl w:val="0"/>
+              <w:pBdr>
+                <w:top w:space="0" w:sz="0" w:val="nil"/>
+                <w:left w:space="0" w:sz="0" w:val="nil"/>
+                <w:bottom w:space="0" w:sz="0" w:val="nil"/>
+                <w:right w:space="0" w:sz="0" w:val="nil"/>
+                <w:between w:space="0" w:sz="0" w:val="nil"/>
+              </w:pBdr>
+              <w:shd w:fill="auto" w:val="clear"/>
+              <w:spacing w:after="0" w:before="0" w:line="240" w:lineRule="auto"/>
+              <w:ind w:left="0" w:right="0" w:firstLine="0"/>
+              <w:jc w:val="left"/>
+              <w:rPr>
+                <w:b w:val="1"/>
+              </w:rPr>
+            </w:pPr>
+            <w:r>
+              <w:rPr>
+                <w:rtl w:val="0"/>
+              </w:rPr>
+            </w:r>
+          </w:p>
+        </w:tc>
+      </w:tr>
+      <w:tr>
+        <w:trPr>
+          <w:cantSplit w:val="0"/>
+          <w:tblHeader w:val="0"/>
+        </w:trPr>
+        <w:tc>
+          <w:tcPr>
+            <w:shd w:fill="auto" w:val="clear"/>
+            <w:tcMar>
+              <w:top w:w="100.0" w:type="dxa"/>
+              <w:left w:w="100.0" w:type="dxa"/>
+              <w:bottom w:w="100.0" w:type="dxa"/>
+              <w:right w:w="100.0" w:type="dxa"/>
+            </w:tcMar>
+            <w:vAlign w:val="top"/>
+          </w:tcPr>
+          <w:p>
+            <w:pPr>
+              <w:keepNext w:val="0"/>
+              <w:keepLines w:val="0"/>
+              <w:pageBreakBefore w:val="0"/>
+              <w:widowControl w:val="0"/>
+              <w:pBdr>
+                <w:top w:space="0" w:sz="0" w:val="nil"/>
+                <w:left w:space="0" w:sz="0" w:val="nil"/>
+                <w:bottom w:space="0" w:sz="0" w:val="nil"/>
+                <w:right w:space="0" w:sz="0" w:val="nil"/>
+                <w:between w:space="0" w:sz="0" w:val="nil"/>
+              </w:pBdr>
+              <w:shd w:fill="auto" w:val="clear"/>
+              <w:spacing w:after="0" w:before="0" w:line="240" w:lineRule="auto"/>
+              <w:ind w:left="0" w:right="0" w:firstLine="0"/>
+              <w:jc w:val="left"/>
+              <w:rPr>
+                <w:b w:val="1"/>
+              </w:rPr>
+            </w:pPr>
+            <w:r>
+              <w:rPr>
+                <w:b w:val="1"/>
+              </w:rPr>
+              <w:drawing>
+                <wp:inline distB="114300" distT="114300" distL="114300" distR="114300">
+                  <wp:extent cx="509588" cy="509588"/>
+                  <wp:effectExtent b="0" l="0" r="0" t="0"/>
+                  <wp:docPr id="5" name="image2.png"/>
+                  <a:graphic>
+                    <a:graphicData uri="http://schemas.openxmlformats.org/drawingml/2006/picture">
+                      <pic:pic>
+                        <pic:nvPicPr>
+                          <pic:cNvPr id="0" name="image2.png"/>
+                          <pic:cNvPicPr preferRelativeResize="0"/>
+                        </pic:nvPicPr>
+                        <pic:blipFill>
+                          <a:blip r:embed="rId16"/>
+                          <a:srcRect b="0" l="0" r="0" t="0"/>
+                          <a:stretch>
+                            <a:fillRect/>
+                          </a:stretch>
+                        </pic:blipFill>
+                        <pic:spPr>
+                          <a:xfrm>
+                            <a:off x="0" y="0"/>
+                            <a:ext cx="509588" cy="509588"/>
+                          </a:xfrm>
+                          <a:prstGeom prst="rect"/>
+                          <a:ln/>
+                        </pic:spPr>
+                      </pic:pic>
+                    </a:graphicData>
+                  </a:graphic>
+                </wp:inline>
+              </w:drawing>
+            </w:r>
+            <w:r>
+              <w:rPr>
+                <w:rtl w:val="0"/>
+              </w:rPr>
+            </w:r>
+          </w:p>
+        </w:tc>
+        <w:tc>
+          <w:tcPr>
+            <w:shd w:fill="auto" w:val="clear"/>
+            <w:tcMar>
+              <w:top w:w="100.0" w:type="dxa"/>
+              <w:left w:w="100.0" w:type="dxa"/>
+              <w:bottom w:w="100.0" w:type="dxa"/>
+              <w:right w:w="100.0" w:type="dxa"/>
+            </w:tcMar>
+            <w:vAlign w:val="top"/>
+          </w:tcPr>
+          <w:p>
+            <w:pPr>
+              <w:keepNext w:val="0"/>
+              <w:keepLines w:val="0"/>
+              <w:pageBreakBefore w:val="0"/>
+              <w:widowControl w:val="0"/>
+              <w:pBdr>
+                <w:top w:space="0" w:sz="0" w:val="nil"/>
+                <w:left w:space="0" w:sz="0" w:val="nil"/>
+                <w:bottom w:space="0" w:sz="0" w:val="nil"/>
+                <w:right w:space="0" w:sz="0" w:val="nil"/>
+                <w:between w:space="0" w:sz="0" w:val="nil"/>
+              </w:pBdr>
+              <w:shd w:fill="auto" w:val="clear"/>
+              <w:spacing w:after="0" w:before="0" w:line="240" w:lineRule="auto"/>
+              <w:ind w:left="0" w:right="0" w:firstLine="0"/>
+              <w:jc w:val="left"/>
+              <w:rPr>
+                <w:b w:val="1"/>
+              </w:rPr>
+            </w:pPr>
+            <w:r>
+              <w:rPr>
+                <w:b w:val="1"/>
+                <w:rtl w:val="0"/>
+              </w:rPr>
+              <w:t xml:space="preserve">Healing Module</w:t>
+            </w:r>
+          </w:p>
+          <w:p>
+            <w:pPr>
+              <w:keepNext w:val="0"/>
+              <w:keepLines w:val="0"/>
+              <w:pageBreakBefore w:val="0"/>
+              <w:widowControl w:val="0"/>
+              <w:numPr>
+                <w:ilvl w:val="0"/>
+                <w:numId w:val="10"/>
+              </w:numPr>
+              <w:pBdr>
+                <w:top w:space="0" w:sz="0" w:val="nil"/>
+                <w:left w:space="0" w:sz="0" w:val="nil"/>
+                <w:bottom w:space="0" w:sz="0" w:val="nil"/>
+                <w:right w:space="0" w:sz="0" w:val="nil"/>
+                <w:between w:space="0" w:sz="0" w:val="nil"/>
+              </w:pBdr>
+              <w:shd w:fill="auto" w:val="clear"/>
+              <w:spacing w:after="0" w:before="0" w:line="240" w:lineRule="auto"/>
+              <w:ind w:left="720" w:right="0" w:hanging="360"/>
+              <w:jc w:val="left"/>
+              <w:rPr>
+                <w:b w:val="1"/>
+                <w:u w:val="none"/>
+              </w:rPr>
+            </w:pPr>
+            <w:r>
+              <w:rPr>
+                <w:b w:val="1"/>
+                <w:rtl w:val="0"/>
+              </w:rPr>
+              <w:t xml:space="preserve">Can be automated</w:t>
+            </w:r>
+          </w:p>
+          <w:p>
+            <w:pPr>
+              <w:keepNext w:val="0"/>
+              <w:keepLines w:val="0"/>
+              <w:pageBreakBefore w:val="0"/>
+              <w:widowControl w:val="0"/>
+              <w:numPr>
+                <w:ilvl w:val="0"/>
+                <w:numId w:val="10"/>
+              </w:numPr>
+              <w:pBdr>
+                <w:top w:space="0" w:sz="0" w:val="nil"/>
+                <w:left w:space="0" w:sz="0" w:val="nil"/>
+                <w:bottom w:space="0" w:sz="0" w:val="nil"/>
+                <w:right w:space="0" w:sz="0" w:val="nil"/>
+                <w:between w:space="0" w:sz="0" w:val="nil"/>
+              </w:pBdr>
+              <w:shd w:fill="auto" w:val="clear"/>
+              <w:spacing w:after="0" w:before="0" w:line="240" w:lineRule="auto"/>
+              <w:ind w:left="720" w:right="0" w:hanging="360"/>
+              <w:jc w:val="left"/>
+              <w:rPr>
+                <w:b w:val="1"/>
+                <w:u w:val="none"/>
+              </w:rPr>
+            </w:pPr>
+            <w:r>
+              <w:rPr>
+                <w:b w:val="1"/>
+                <w:rtl w:val="0"/>
+              </w:rPr>
+              <w:t xml:space="preserve">Used to increase ship’s health</w:t>
+            </w:r>
+          </w:p>
+        </w:tc>
+      </w:tr>
+      <w:tr>
+        <w:trPr>
+          <w:cantSplit w:val="0"/>
+          <w:tblHeader w:val="0"/>
+        </w:trPr>
+        <w:tc>
+          <w:tcPr>
+            <w:shd w:fill="auto" w:val="clear"/>
+            <w:tcMar>
+              <w:top w:w="100.0" w:type="dxa"/>
+              <w:left w:w="100.0" w:type="dxa"/>
+              <w:bottom w:w="100.0" w:type="dxa"/>
+              <w:right w:w="100.0" w:type="dxa"/>
+            </w:tcMar>
+            <w:vAlign w:val="top"/>
+          </w:tcPr>
+          <w:p>
+            <w:pPr>
+              <w:keepNext w:val="0"/>
+              <w:keepLines w:val="0"/>
+              <w:pageBreakBefore w:val="0"/>
+              <w:widowControl w:val="0"/>
+              <w:pBdr>
+                <w:top w:space="0" w:sz="0" w:val="nil"/>
+                <w:left w:space="0" w:sz="0" w:val="nil"/>
+                <w:bottom w:space="0" w:sz="0" w:val="nil"/>
+                <w:right w:space="0" w:sz="0" w:val="nil"/>
+                <w:between w:space="0" w:sz="0" w:val="nil"/>
+              </w:pBdr>
+              <w:shd w:fill="auto" w:val="clear"/>
+              <w:spacing w:after="0" w:before="0" w:line="240" w:lineRule="auto"/>
+              <w:ind w:left="0" w:right="0" w:firstLine="0"/>
+              <w:jc w:val="left"/>
+              <w:rPr>
+                <w:b w:val="1"/>
+              </w:rPr>
+            </w:pPr>
+            <w:r>
+              <w:rPr>
+                <w:b w:val="1"/>
+              </w:rPr>
+              <w:drawing>
+                <wp:inline distB="114300" distT="114300" distL="114300" distR="114300">
+                  <wp:extent cx="629706" cy="629706"/>
+                  <wp:effectExtent b="0" l="0" r="0" t="0"/>
+                  <wp:docPr id="8" name="image9.png"/>
+                  <a:graphic>
+                    <a:graphicData uri="http://schemas.openxmlformats.org/drawingml/2006/picture">
+                      <pic:pic>
+                        <pic:nvPicPr>
+                          <pic:cNvPr id="0" name="image9.png"/>
+                          <pic:cNvPicPr preferRelativeResize="0"/>
+                        </pic:nvPicPr>
+                        <pic:blipFill>
+                          <a:blip r:embed="rId14"/>
+                          <a:srcRect b="0" l="0" r="0" t="0"/>
+                          <a:stretch>
+                            <a:fillRect/>
+                          </a:stretch>
+                        </pic:blipFill>
+                        <pic:spPr>
+                          <a:xfrm>
+                            <a:off x="0" y="0"/>
+                            <a:ext cx="629706" cy="629706"/>
+                          </a:xfrm>
+                          <a:prstGeom prst="rect"/>
+                          <a:ln/>
+                        </pic:spPr>
+                      </pic:pic>
+                    </a:graphicData>
+                  </a:graphic>
+                </wp:inline>
+              </w:drawing>
+            </w:r>
+            <w:r>
+              <w:rPr>
+                <w:b w:val="1"/>
+                <w:rtl w:val="0"/>
+              </w:rPr>
+              <w:t xml:space="preserve"> </w:t>
+            </w:r>
+            <w:r>
+              <w:rPr>
+                <w:b w:val="1"/>
+                <w:sz w:val="64"/>
+                <w:szCs w:val="64"/>
+                <w:rtl w:val="0"/>
+              </w:rPr>
+              <w:t xml:space="preserve">+ </w:t>
+            </w:r>
+            <w:r>
+              <w:rPr>
+                <w:b w:val="1"/>
+              </w:rPr>
+              <w:drawing>
+                <wp:inline distB="114300" distT="114300" distL="114300" distR="114300">
+                  <wp:extent cx="512318" cy="512318"/>
+                  <wp:effectExtent b="0" l="0" r="0" t="0"/>
+                  <wp:docPr id="3" name="image8.png"/>
+                  <a:graphic>
+                    <a:graphicData uri="http://schemas.openxmlformats.org/drawingml/2006/picture">
+                      <pic:pic>
+                        <pic:nvPicPr>
+                          <pic:cNvPr id="0" name="image8.png"/>
+                          <pic:cNvPicPr preferRelativeResize="0"/>
+                        </pic:nvPicPr>
+                        <pic:blipFill>
+                          <a:blip r:embed="rId17"/>
+                          <a:srcRect b="0" l="0" r="0" t="0"/>
+                          <a:stretch>
+                            <a:fillRect/>
+                          </a:stretch>
+                        </pic:blipFill>
+                        <pic:spPr>
+                          <a:xfrm>
+                            <a:off x="0" y="0"/>
+                            <a:ext cx="512318" cy="512318"/>
+                          </a:xfrm>
+                          <a:prstGeom prst="rect"/>
+                          <a:ln/>
+                        </pic:spPr>
+                      </pic:pic>
+                    </a:graphicData>
+                  </a:graphic>
+                </wp:inline>
+              </w:drawing>
+            </w:r>
+            <w:r>
+              <w:rPr>
+                <w:b w:val="1"/>
+                <w:rtl w:val="0"/>
+              </w:rPr>
+              <w:t xml:space="preserve"> </w:t>
+            </w:r>
+            <w:r>
+              <w:rPr>
+                <w:b w:val="1"/>
+                <w:sz w:val="64"/>
+                <w:szCs w:val="64"/>
+                <w:rtl w:val="0"/>
+              </w:rPr>
+              <w:t xml:space="preserve">=</w:t>
+            </w:r>
+            <w:r>
+              <w:rPr>
+                <w:b w:val="1"/>
+              </w:rPr>
+              <w:drawing>
+                <wp:inline distB="114300" distT="114300" distL="114300" distR="114300">
+                  <wp:extent cx="652463" cy="652463"/>
+                  <wp:effectExtent b="0" l="0" r="0" t="0"/>
+                  <wp:docPr id="15" name="image15.png"/>
+                  <a:graphic>
+                    <a:graphicData uri="http://schemas.openxmlformats.org/drawingml/2006/picture">
+                      <pic:pic>
+                        <pic:nvPicPr>
+                          <pic:cNvPr id="0" name="image15.png"/>
+                          <pic:cNvPicPr preferRelativeResize="0"/>
+                        </pic:nvPicPr>
+                        <pic:blipFill>
+                          <a:blip r:embed="rId18"/>
+                          <a:srcRect b="0" l="0" r="0" t="0"/>
+                          <a:stretch>
+                            <a:fillRect/>
+                          </a:stretch>
+                        </pic:blipFill>
+                        <pic:spPr>
+                          <a:xfrm>
+                            <a:off x="0" y="0"/>
+                            <a:ext cx="652463" cy="652463"/>
+                          </a:xfrm>
+                          <a:prstGeom prst="rect"/>
+                          <a:ln/>
+                        </pic:spPr>
+                      </pic:pic>
+                    </a:graphicData>
+                  </a:graphic>
+                </wp:inline>
+              </w:drawing>
+            </w:r>
+            <w:r>
+              <w:rPr>
+                <w:rtl w:val="0"/>
+              </w:rPr>
+            </w:r>
+          </w:p>
+        </w:tc>
+        <w:tc>
+          <w:tcPr>
+            <w:shd w:fill="auto" w:val="clear"/>
+            <w:tcMar>
+              <w:top w:w="100.0" w:type="dxa"/>
+              <w:left w:w="100.0" w:type="dxa"/>
+              <w:bottom w:w="100.0" w:type="dxa"/>
+              <w:right w:w="100.0" w:type="dxa"/>
+            </w:tcMar>
+            <w:vAlign w:val="top"/>
+          </w:tcPr>
+          <w:p>
+            <w:pPr>
+              <w:keepNext w:val="0"/>
+              <w:keepLines w:val="0"/>
+              <w:pageBreakBefore w:val="0"/>
+              <w:widowControl w:val="0"/>
+              <w:pBdr>
+                <w:top w:space="0" w:sz="0" w:val="nil"/>
+                <w:left w:space="0" w:sz="0" w:val="nil"/>
+                <w:bottom w:space="0" w:sz="0" w:val="nil"/>
+                <w:right w:space="0" w:sz="0" w:val="nil"/>
+                <w:between w:space="0" w:sz="0" w:val="nil"/>
+              </w:pBdr>
+              <w:shd w:fill="auto" w:val="clear"/>
+              <w:spacing w:after="0" w:before="0" w:line="240" w:lineRule="auto"/>
+              <w:ind w:left="0" w:right="0" w:firstLine="0"/>
+              <w:jc w:val="left"/>
+              <w:rPr>
+                <w:b w:val="1"/>
+              </w:rPr>
+            </w:pPr>
+            <w:r>
+              <w:rPr>
+                <w:b w:val="1"/>
+                <w:rtl w:val="0"/>
+              </w:rPr>
+              <w:t xml:space="preserve">Simple Cannon with bubble buff</w:t>
+            </w:r>
+          </w:p>
+          <w:p>
+            <w:pPr>
+              <w:keepNext w:val="0"/>
+              <w:keepLines w:val="0"/>
+              <w:pageBreakBefore w:val="0"/>
+              <w:widowControl w:val="0"/>
+              <w:numPr>
+                <w:ilvl w:val="0"/>
+                <w:numId w:val="18"/>
+              </w:numPr>
+              <w:pBdr>
+                <w:top w:space="0" w:sz="0" w:val="nil"/>
+                <w:left w:space="0" w:sz="0" w:val="nil"/>
+                <w:bottom w:space="0" w:sz="0" w:val="nil"/>
+                <w:right w:space="0" w:sz="0" w:val="nil"/>
+                <w:between w:space="0" w:sz="0" w:val="nil"/>
+              </w:pBdr>
+              <w:shd w:fill="auto" w:val="clear"/>
+              <w:spacing w:after="0" w:before="0" w:line="240" w:lineRule="auto"/>
+              <w:ind w:left="720" w:right="0" w:hanging="360"/>
+              <w:jc w:val="left"/>
+              <w:rPr>
+                <w:b w:val="1"/>
+                <w:u w:val="none"/>
+              </w:rPr>
+            </w:pPr>
+            <w:r>
+              <w:rPr>
+                <w:b w:val="1"/>
+                <w:rtl w:val="0"/>
+              </w:rPr>
+              <w:t xml:space="preserve">Added bubble buff to existing simple cannon to make it shoot bubbles</w:t>
+            </w:r>
+          </w:p>
+          <w:p>
+            <w:pPr>
+              <w:keepNext w:val="0"/>
+              <w:keepLines w:val="0"/>
+              <w:pageBreakBefore w:val="0"/>
+              <w:widowControl w:val="0"/>
+              <w:numPr>
+                <w:ilvl w:val="0"/>
+                <w:numId w:val="18"/>
+              </w:numPr>
+              <w:pBdr>
+                <w:top w:space="0" w:sz="0" w:val="nil"/>
+                <w:left w:space="0" w:sz="0" w:val="nil"/>
+                <w:bottom w:space="0" w:sz="0" w:val="nil"/>
+                <w:right w:space="0" w:sz="0" w:val="nil"/>
+                <w:between w:space="0" w:sz="0" w:val="nil"/>
+              </w:pBdr>
+              <w:shd w:fill="auto" w:val="clear"/>
+              <w:spacing w:after="0" w:before="0" w:line="240" w:lineRule="auto"/>
+              <w:ind w:left="720" w:right="0" w:hanging="360"/>
+              <w:jc w:val="left"/>
+              <w:rPr>
+                <w:b w:val="1"/>
+                <w:u w:val="none"/>
+              </w:rPr>
+            </w:pPr>
+            <w:r>
+              <w:rPr>
+                <w:b w:val="1"/>
+                <w:rtl w:val="0"/>
+              </w:rPr>
+              <w:t xml:space="preserve">In addition to damage, bubbles also slow enemies</w:t>
+            </w:r>
+          </w:p>
+        </w:tc>
+      </w:tr>
+      <w:tr>
+        <w:trPr>
+          <w:cantSplit w:val="0"/>
+          <w:tblHeader w:val="0"/>
+        </w:trPr>
+        <w:tc>
+          <w:tcPr>
+            <w:shd w:fill="auto" w:val="clear"/>
+            <w:tcMar>
+              <w:top w:w="100.0" w:type="dxa"/>
+              <w:left w:w="100.0" w:type="dxa"/>
+              <w:bottom w:w="100.0" w:type="dxa"/>
+              <w:right w:w="100.0" w:type="dxa"/>
+            </w:tcMar>
+            <w:vAlign w:val="top"/>
+          </w:tcPr>
+          <w:p>
+            <w:pPr>
+              <w:widowControl w:val="0"/>
+              <w:spacing w:line="240" w:lineRule="auto"/>
+              <w:rPr>
+                <w:b w:val="1"/>
+              </w:rPr>
+            </w:pPr>
+            <w:r>
+              <w:rPr>
+                <w:b w:val="1"/>
+              </w:rPr>
+              <w:drawing>
+                <wp:inline distB="114300" distT="114300" distL="114300" distR="114300">
+                  <wp:extent cx="1262063" cy="1262063"/>
+                  <wp:effectExtent b="0" l="0" r="0" t="0"/>
+                  <wp:docPr id="11" name="image1.png"/>
+                  <a:graphic>
+                    <a:graphicData uri="http://schemas.openxmlformats.org/drawingml/2006/picture">
+                      <pic:pic>
+                        <pic:nvPicPr>
+                          <pic:cNvPr id="0" name="image1.png"/>
+                          <pic:cNvPicPr preferRelativeResize="0"/>
+                        </pic:nvPicPr>
+                        <pic:blipFill>
+                          <a:blip r:embed="rId19"/>
+                          <a:srcRect b="0" l="0" r="0" t="0"/>
+                          <a:stretch>
+                            <a:fillRect/>
+                          </a:stretch>
+                        </pic:blipFill>
+                        <pic:spPr>
+                          <a:xfrm>
+                            <a:off x="0" y="0"/>
+                            <a:ext cx="1262063" cy="1262063"/>
+                          </a:xfrm>
+                          <a:prstGeom prst="rect"/>
+                          <a:ln/>
+                        </pic:spPr>
+                      </pic:pic>
+                    </a:graphicData>
+                  </a:graphic>
+                </wp:inline>
+              </w:drawing>
+            </w:r>
+            <w:r>
+              <w:rPr>
+                <w:rtl w:val="0"/>
+              </w:rPr>
+            </w:r>
+          </w:p>
+        </w:tc>
+        <w:tc>
+          <w:tcPr>
+            <w:shd w:fill="auto" w:val="clear"/>
+            <w:tcMar>
+              <w:top w:w="100.0" w:type="dxa"/>
+              <w:left w:w="100.0" w:type="dxa"/>
+              <w:bottom w:w="100.0" w:type="dxa"/>
+              <w:right w:w="100.0" w:type="dxa"/>
+            </w:tcMar>
+            <w:vAlign w:val="top"/>
+          </w:tcPr>
+          <w:p>
+            <w:pPr>
+              <w:keepNext w:val="0"/>
+              <w:keepLines w:val="0"/>
+              <w:pageBreakBefore w:val="0"/>
+              <w:widowControl w:val="0"/>
+              <w:pBdr>
+                <w:top w:space="0" w:sz="0" w:val="nil"/>
+                <w:left w:space="0" w:sz="0" w:val="nil"/>
+                <w:bottom w:space="0" w:sz="0" w:val="nil"/>
+                <w:right w:space="0" w:sz="0" w:val="nil"/>
+                <w:between w:space="0" w:sz="0" w:val="nil"/>
+              </w:pBdr>
+              <w:shd w:fill="auto" w:val="clear"/>
+              <w:spacing w:after="0" w:before="0" w:line="240" w:lineRule="auto"/>
+              <w:ind w:left="0" w:right="0" w:firstLine="0"/>
+              <w:jc w:val="left"/>
+              <w:rPr>
+                <w:b w:val="1"/>
+              </w:rPr>
+            </w:pPr>
+            <w:r>
+              <w:rPr>
+                <w:b w:val="1"/>
+                <w:rtl w:val="0"/>
+              </w:rPr>
+              <w:t xml:space="preserve">Bnuuy’s Ship</w:t>
+            </w:r>
+          </w:p>
+          <w:p>
+            <w:pPr>
+              <w:keepNext w:val="0"/>
+              <w:keepLines w:val="0"/>
+              <w:pageBreakBefore w:val="0"/>
+              <w:widowControl w:val="0"/>
+              <w:numPr>
+                <w:ilvl w:val="0"/>
+                <w:numId w:val="3"/>
+              </w:numPr>
+              <w:pBdr>
+                <w:top w:space="0" w:sz="0" w:val="nil"/>
+                <w:left w:space="0" w:sz="0" w:val="nil"/>
+                <w:bottom w:space="0" w:sz="0" w:val="nil"/>
+                <w:right w:space="0" w:sz="0" w:val="nil"/>
+                <w:between w:space="0" w:sz="0" w:val="nil"/>
+              </w:pBdr>
+              <w:shd w:fill="auto" w:val="clear"/>
+              <w:spacing w:after="0" w:before="0" w:line="240" w:lineRule="auto"/>
+              <w:ind w:left="720" w:right="0" w:hanging="360"/>
+              <w:jc w:val="left"/>
+              <w:rPr>
+                <w:b w:val="1"/>
+                <w:u w:val="none"/>
+              </w:rPr>
+            </w:pPr>
+            <w:r>
+              <w:rPr>
+                <w:b w:val="1"/>
+                <w:rtl w:val="0"/>
+              </w:rPr>
+              <w:t xml:space="preserve">Where you can place your modules.</w:t>
+            </w:r>
+          </w:p>
+          <w:p>
+            <w:pPr>
+              <w:keepNext w:val="0"/>
+              <w:keepLines w:val="0"/>
+              <w:pageBreakBefore w:val="0"/>
+              <w:widowControl w:val="0"/>
+              <w:numPr>
+                <w:ilvl w:val="0"/>
+                <w:numId w:val="3"/>
+              </w:numPr>
+              <w:pBdr>
+                <w:top w:space="0" w:sz="0" w:val="nil"/>
+                <w:left w:space="0" w:sz="0" w:val="nil"/>
+                <w:bottom w:space="0" w:sz="0" w:val="nil"/>
+                <w:right w:space="0" w:sz="0" w:val="nil"/>
+                <w:between w:space="0" w:sz="0" w:val="nil"/>
+              </w:pBdr>
+              <w:shd w:fill="auto" w:val="clear"/>
+              <w:spacing w:after="0" w:before="0" w:line="240" w:lineRule="auto"/>
+              <w:ind w:left="720" w:right="0" w:hanging="360"/>
+              <w:jc w:val="left"/>
+              <w:rPr>
+                <w:b w:val="1"/>
+                <w:u w:val="none"/>
+              </w:rPr>
+            </w:pPr>
+            <w:r>
+              <w:rPr>
+                <w:b w:val="1"/>
+                <w:rtl w:val="0"/>
+              </w:rPr>
+              <w:t xml:space="preserve">Can be expanded if chosen as an upgrade</w:t>
+            </w:r>
+          </w:p>
+        </w:tc>
+      </w:tr>
+      <w:tr>
+        <w:trPr>
+          <w:cantSplit w:val="0"/>
+          <w:tblHeader w:val="0"/>
+        </w:trPr>
+        <w:tc>
+          <w:tcPr>
+            <w:shd w:fill="auto" w:val="clear"/>
+            <w:tcMar>
+              <w:top w:w="100.0" w:type="dxa"/>
+              <w:left w:w="100.0" w:type="dxa"/>
+              <w:bottom w:w="100.0" w:type="dxa"/>
+              <w:right w:w="100.0" w:type="dxa"/>
+            </w:tcMar>
+            <w:vAlign w:val="top"/>
+          </w:tcPr>
+          <w:p>
+            <w:pPr>
+              <w:widowControl w:val="0"/>
+              <w:spacing w:line="240" w:lineRule="auto"/>
+              <w:rPr>
+                <w:b w:val="1"/>
+              </w:rPr>
+            </w:pPr>
+            <w:r>
+              <w:rPr>
+                <w:b w:val="1"/>
+              </w:rPr>
+              <w:drawing>
+                <wp:inline distB="114300" distT="114300" distL="114300" distR="114300">
+                  <wp:extent cx="1666875" cy="1213083"/>
+                  <wp:effectExtent b="0" l="0" r="0" t="0"/>
+                  <wp:docPr id="1" name="image10.png"/>
+                  <a:graphic>
+                    <a:graphicData uri="http://schemas.openxmlformats.org/drawingml/2006/picture">
+                      <pic:pic>
+                        <pic:nvPicPr>
+                          <pic:cNvPr id="0" name="image10.png"/>
+                          <pic:cNvPicPr preferRelativeResize="0"/>
+                        </pic:nvPicPr>
+                        <pic:blipFill>
+                          <a:blip r:embed="rId20"/>
+                          <a:srcRect b="7016" l="5741" r="63809" t="66421"/>
+                          <a:stretch>
+                            <a:fillRect/>
+                          </a:stretch>
+                        </pic:blipFill>
+                        <pic:spPr>
+                          <a:xfrm>
+                            <a:off x="0" y="0"/>
+                            <a:ext cx="1666875" cy="1213083"/>
+                          </a:xfrm>
+                          <a:prstGeom prst="rect"/>
+                          <a:ln/>
+                        </pic:spPr>
+                      </pic:pic>
+                    </a:graphicData>
+                  </a:graphic>
+                </wp:inline>
+              </w:drawing>
+            </w:r>
+            <w:r>
+              <w:rPr>
+                <w:rtl w:val="0"/>
+              </w:rPr>
+            </w:r>
+          </w:p>
+        </w:tc>
+        <w:tc>
+          <w:tcPr>
+            <w:shd w:fill="auto" w:val="clear"/>
+            <w:tcMar>
+              <w:top w:w="100.0" w:type="dxa"/>
+              <w:left w:w="100.0" w:type="dxa"/>
+              <w:bottom w:w="100.0" w:type="dxa"/>
+              <w:right w:w="100.0" w:type="dxa"/>
+            </w:tcMar>
+            <w:vAlign w:val="top"/>
+          </w:tcPr>
+          <w:p>
+            <w:pPr>
+              <w:keepNext w:val="0"/>
+              <w:keepLines w:val="0"/>
+              <w:pageBreakBefore w:val="0"/>
+              <w:widowControl w:val="0"/>
+              <w:pBdr>
+                <w:top w:space="0" w:sz="0" w:val="nil"/>
+                <w:left w:space="0" w:sz="0" w:val="nil"/>
+                <w:bottom w:space="0" w:sz="0" w:val="nil"/>
+                <w:right w:space="0" w:sz="0" w:val="nil"/>
+                <w:between w:space="0" w:sz="0" w:val="nil"/>
+              </w:pBdr>
+              <w:shd w:fill="auto" w:val="clear"/>
+              <w:spacing w:after="0" w:before="0" w:line="240" w:lineRule="auto"/>
+              <w:ind w:left="0" w:right="0" w:firstLine="0"/>
+              <w:jc w:val="left"/>
+              <w:rPr>
+                <w:b w:val="1"/>
+              </w:rPr>
+            </w:pPr>
+            <w:r>
+              <w:rPr>
+                <w:b w:val="1"/>
+                <w:rtl w:val="0"/>
+              </w:rPr>
+              <w:t xml:space="preserve">The Base</w:t>
+            </w:r>
+          </w:p>
+          <w:p>
+            <w:pPr>
+              <w:keepNext w:val="0"/>
+              <w:keepLines w:val="0"/>
+              <w:pageBreakBefore w:val="0"/>
+              <w:widowControl w:val="0"/>
+              <w:numPr>
+                <w:ilvl w:val="0"/>
+                <w:numId w:val="16"/>
+              </w:numPr>
+              <w:pBdr>
+                <w:top w:space="0" w:sz="0" w:val="nil"/>
+                <w:left w:space="0" w:sz="0" w:val="nil"/>
+                <w:bottom w:space="0" w:sz="0" w:val="nil"/>
+                <w:right w:space="0" w:sz="0" w:val="nil"/>
+                <w:between w:space="0" w:sz="0" w:val="nil"/>
+              </w:pBdr>
+              <w:shd w:fill="auto" w:val="clear"/>
+              <w:spacing w:after="0" w:before="0" w:line="240" w:lineRule="auto"/>
+              <w:ind w:left="720" w:right="0" w:hanging="360"/>
+              <w:jc w:val="left"/>
+              <w:rPr>
+                <w:b w:val="1"/>
+                <w:u w:val="none"/>
+              </w:rPr>
+            </w:pPr>
+            <w:r>
+              <w:rPr>
+                <w:b w:val="1"/>
+                <w:rtl w:val="0"/>
+              </w:rPr>
+              <w:t xml:space="preserve">Player can drop off saved (and unstationed) bunnies to receive rewards</w:t>
+            </w:r>
+          </w:p>
+        </w:tc>
+      </w:tr>
+    </w:tbl>
+    <w:p>
+      <w:pPr>
+        <w:rPr>
+          <w:b w:val="1"/>
+        </w:rPr>
       </w:pPr>
       <w:r>
         <w:rPr>
@@ -271,6 +2922,28 @@
       </w:pPr>
       <w:r>
         <w:rPr>
+          <w:rtl w:val="0"/>
+        </w:rPr>
+      </w:r>
+    </w:p>
+    <w:p>
+      <w:pPr>
+        <w:ind w:left="0" w:firstLine="0"/>
+        <w:rPr/>
+      </w:pPr>
+      <w:r>
+        <w:rPr>
+          <w:rtl w:val="0"/>
+        </w:rPr>
+      </w:r>
+    </w:p>
+    <w:p>
+      <w:pPr>
+        <w:ind w:left="0" w:firstLine="0"/>
+        <w:rPr/>
+      </w:pPr>
+      <w:r>
+        <w:rPr>
           <w:b w:val="1"/>
           <w:rtl w:val="0"/>
         </w:rPr>
@@ -286,7 +2959,7 @@
       <w:pPr>
         <w:numPr>
           <w:ilvl w:val="0"/>
-          <w:numId w:val="4"/>
+          <w:numId w:val="14"/>
         </w:numPr>
         <w:ind w:left="720" w:hanging="360"/>
         <w:rPr>
@@ -297,32 +2970,29 @@
         <w:rPr>
           <w:rtl w:val="0"/>
         </w:rPr>
-        <w:t xml:space="preserve">Once the program runs, there will be a menu screen with a `Play` button</w:t>
+        <w:t xml:space="preserve">Once the program runs, there will be a menu screen with a `Play` button, a ‘ Tutorial’ button, and a ‘Continue’ button if there is a saved game file.</w:t>
       </w:r>
     </w:p>
     <w:p>
       <w:pPr>
         <w:numPr>
           <w:ilvl w:val="0"/>
-          <w:numId w:val="4"/>
+          <w:numId w:val="14"/>
         </w:numPr>
         <w:ind w:left="720" w:hanging="360"/>
-        <w:rPr>
-          <w:u w:val="none"/>
-        </w:rPr>
       </w:pPr>
       <w:r>
         <w:rPr>
           <w:rtl w:val="0"/>
         </w:rPr>
-        <w:t xml:space="preserve">Click on the Play button to begin playing.</w:t>
+        <w:t xml:space="preserve">If you want to play the tutorial level, click the ‘Tutorial’ button; If you want to start playing from level 1, click the ‘Play’ button; If the ‘Continue’ button exists, and you want to continue the last saved file, click the ‘Continue’ button.</w:t>
       </w:r>
     </w:p>
     <w:p>
       <w:pPr>
         <w:numPr>
           <w:ilvl w:val="0"/>
-          <w:numId w:val="4"/>
+          <w:numId w:val="14"/>
         </w:numPr>
         <w:ind w:left="720" w:hanging="360"/>
         <w:rPr>
@@ -340,7 +3010,7 @@
       <w:pPr>
         <w:numPr>
           <w:ilvl w:val="0"/>
-          <w:numId w:val="4"/>
+          <w:numId w:val="14"/>
         </w:numPr>
         <w:ind w:left="720" w:hanging="360"/>
         <w:rPr>
@@ -351,14 +3021,14 @@
         <w:rPr>
           <w:rtl w:val="0"/>
         </w:rPr>
-        <w:t xml:space="preserve">If you control the steering wheel, you can move the ship by pressing WASD.</w:t>
+        <w:t xml:space="preserve">If you control the steering wheel, you can move the ship by pressing WASD, the player's view (camera) moves with the ship's movement.</w:t>
       </w:r>
     </w:p>
     <w:p>
       <w:pPr>
         <w:numPr>
           <w:ilvl w:val="0"/>
-          <w:numId w:val="4"/>
+          <w:numId w:val="14"/>
         </w:numPr>
         <w:ind w:left="720" w:hanging="360"/>
         <w:rPr>
@@ -369,14 +3039,14 @@
         <w:rPr>
           <w:rtl w:val="0"/>
         </w:rPr>
-        <w:t xml:space="preserve">If you control the cannon, you can aim using the mouse and left click to shoot projectiles.</w:t>
+        <w:t xml:space="preserve">If you control the cannon, you can aim using the mouse and left-click to shoot projectiles.</w:t>
       </w:r>
     </w:p>
     <w:p>
       <w:pPr>
         <w:numPr>
           <w:ilvl w:val="0"/>
-          <w:numId w:val="4"/>
+          <w:numId w:val="14"/>
         </w:numPr>
         <w:ind w:left="720" w:hanging="360"/>
         <w:rPr>
@@ -387,14 +3057,14 @@
         <w:rPr>
           <w:rtl w:val="0"/>
         </w:rPr>
-        <w:t xml:space="preserve">Module rearrangement:</w:t>
+        <w:t xml:space="preserve">Module rearrangement (press B to pause game and open inventory):</w:t>
       </w:r>
     </w:p>
     <w:p>
       <w:pPr>
         <w:numPr>
           <w:ilvl w:val="1"/>
-          <w:numId w:val="4"/>
+          <w:numId w:val="14"/>
         </w:numPr>
         <w:ind w:left="1440" w:hanging="360"/>
         <w:rPr>
@@ -405,14 +3075,14 @@
         <w:rPr>
           <w:rtl w:val="0"/>
         </w:rPr>
-        <w:t xml:space="preserve">If you wish to store a module into your inventory, right click on an existing module in the ship.</w:t>
+        <w:t xml:space="preserve">If you wish to store a module in your inventory, right-click on an existing module in the ship.</w:t>
       </w:r>
     </w:p>
     <w:p>
       <w:pPr>
         <w:numPr>
           <w:ilvl w:val="1"/>
-          <w:numId w:val="4"/>
+          <w:numId w:val="14"/>
         </w:numPr>
         <w:ind w:left="1440" w:hanging="360"/>
         <w:rPr>
@@ -423,14 +3093,14 @@
         <w:rPr>
           <w:rtl w:val="0"/>
         </w:rPr>
-        <w:t xml:space="preserve">If you wish to place a module from your inventory, left click on the desired module from the inventory located at the bottom of your screen.</w:t>
+        <w:t xml:space="preserve">If you wish to place a module from your inventory, left-click on the desired module from the inventory located at the bottom of your screen.</w:t>
       </w:r>
     </w:p>
     <w:p>
       <w:pPr>
         <w:numPr>
           <w:ilvl w:val="2"/>
-          <w:numId w:val="4"/>
+          <w:numId w:val="14"/>
         </w:numPr>
         <w:ind w:left="2160" w:hanging="360"/>
         <w:rPr>
@@ -448,7 +3118,7 @@
       <w:pPr>
         <w:numPr>
           <w:ilvl w:val="0"/>
-          <w:numId w:val="4"/>
+          <w:numId w:val="14"/>
         </w:numPr>
         <w:ind w:left="720" w:hanging="360"/>
         <w:rPr>
@@ -459,14 +3129,14 @@
         <w:rPr>
           <w:rtl w:val="0"/>
         </w:rPr>
-        <w:t xml:space="preserve">You can left click on the bunny icon in the inventory, then left click on the cannon to activate auto shooting which uses a decision tree; right click removes bunny from the cannon.</w:t>
+        <w:t xml:space="preserve">If you have a helper bunny in the inventory, you can select and place it on the cannon, laser, or heal modules to activate automation which uses a decision tree and will be indicated by a mini bunny icon on the top right corner of the module; right click removes bunny from the cannon.</w:t>
       </w:r>
     </w:p>
     <w:p>
       <w:pPr>
         <w:numPr>
           <w:ilvl w:val="0"/>
-          <w:numId w:val="4"/>
+          <w:numId w:val="14"/>
         </w:numPr>
         <w:ind w:left="720" w:hanging="360"/>
         <w:rPr>
@@ -477,14 +3147,14 @@
         <w:rPr>
           <w:rtl w:val="0"/>
         </w:rPr>
-        <w:t xml:space="preserve">If the ship collides with an enemy, the ship and enemy will take damage (enemy will die)</w:t>
+        <w:t xml:space="preserve">If you have a bubble modifier in the inventory, you can select and place it on only simple cannons to modify it to be a bubble cannon. Enemies will get a ‘slow’ effect if they collide with a bubble projectile; right click removes the bunny from the cannon.</w:t>
       </w:r>
     </w:p>
     <w:p>
       <w:pPr>
         <w:numPr>
           <w:ilvl w:val="0"/>
-          <w:numId w:val="4"/>
+          <w:numId w:val="14"/>
         </w:numPr>
         <w:ind w:left="720" w:hanging="360"/>
         <w:rPr>
@@ -495,14 +3165,14 @@
         <w:rPr>
           <w:rtl w:val="0"/>
         </w:rPr>
-        <w:t xml:space="preserve">If the cannon projectile collides with an enemy, the enemy will die, the projectile will disappear.</w:t>
+        <w:t xml:space="preserve">If the ship collides with an enemy, the ship and enemy will take damage (the enemy will die)</w:t>
       </w:r>
     </w:p>
     <w:p>
       <w:pPr>
         <w:numPr>
           <w:ilvl w:val="0"/>
-          <w:numId w:val="4"/>
+          <w:numId w:val="14"/>
         </w:numPr>
         <w:ind w:left="720" w:hanging="360"/>
         <w:rPr>
@@ -513,54 +3183,50 @@
         <w:rPr>
           <w:rtl w:val="0"/>
         </w:rPr>
-        <w:t xml:space="preserve">If the cannon projectile collides with a jailed bunny, the bunny will be saved and board the ship.</w:t>
-      </w:r>
-      <w:r>
-        <w:rPr/>
-        <w:drawing>
-          <wp:inline distB="19050" distT="19050" distL="19050" distR="19050">
-            <wp:extent cx="4564489" cy="3630545"/>
-            <wp:effectExtent b="0" l="0" r="0" t="0"/>
-            <wp:docPr id="1" name="image1.png"/>
-            <a:graphic>
-              <a:graphicData uri="http://schemas.openxmlformats.org/drawingml/2006/picture">
-                <pic:pic>
-                  <pic:nvPicPr>
-                    <pic:cNvPr id="0" name="image1.png"/>
-                    <pic:cNvPicPr preferRelativeResize="0"/>
-                  </pic:nvPicPr>
-                  <pic:blipFill>
-                    <a:blip r:embed="rId6"/>
-                    <a:srcRect b="0" l="0" r="0" t="0"/>
-                    <a:stretch>
-                      <a:fillRect/>
-                    </a:stretch>
-                  </pic:blipFill>
-                  <pic:spPr>
-                    <a:xfrm>
-                      <a:off x="0" y="0"/>
-                      <a:ext cx="4564489" cy="3630545"/>
-                    </a:xfrm>
-                    <a:prstGeom prst="rect"/>
-                    <a:ln/>
-                  </pic:spPr>
-                </pic:pic>
-              </a:graphicData>
-            </a:graphic>
-          </wp:inline>
-        </w:drawing>
-      </w:r>
-      <w:r>
-        <w:rPr>
-          <w:rtl w:val="0"/>
-        </w:rPr>
+        <w:t xml:space="preserve">If the cannon projectile or the laser beam collides with an enemy, the enemy will take damage, the projectile will disappear. Enemies will disappear if their health is 0.</w:t>
       </w:r>
     </w:p>
     <w:p>
       <w:pPr>
         <w:numPr>
           <w:ilvl w:val="0"/>
-          <w:numId w:val="4"/>
+          <w:numId w:val="14"/>
+        </w:numPr>
+        <w:ind w:left="720" w:hanging="360"/>
+        <w:rPr>
+          <w:u w:val="none"/>
+        </w:rPr>
+      </w:pPr>
+      <w:r>
+        <w:rPr>
+          <w:rtl w:val="0"/>
+        </w:rPr>
+        <w:t xml:space="preserve">If the cannon projectile collides with a jailed bunny, the bunny will be saved and board the ship.</w:t>
+      </w:r>
+    </w:p>
+    <w:p>
+      <w:pPr>
+        <w:numPr>
+          <w:ilvl w:val="0"/>
+          <w:numId w:val="14"/>
+        </w:numPr>
+        <w:ind w:left="720" w:hanging="360"/>
+        <w:rPr>
+          <w:u w:val="none"/>
+        </w:rPr>
+      </w:pPr>
+      <w:r>
+        <w:rPr>
+          <w:rtl w:val="0"/>
+        </w:rPr>
+        <w:t xml:space="preserve">Bunny’s that are not on a module will be saved to the ship once the player brings them to the base. This will prompt the player to select a new module from a random set.</w:t>
+      </w:r>
+    </w:p>
+    <w:p>
+      <w:pPr>
+        <w:numPr>
+          <w:ilvl w:val="0"/>
+          <w:numId w:val="14"/>
         </w:numPr>
         <w:ind w:left="720" w:hanging="360"/>
         <w:rPr>
@@ -578,7 +3244,7 @@
       <w:pPr>
         <w:numPr>
           <w:ilvl w:val="0"/>
-          <w:numId w:val="4"/>
+          <w:numId w:val="14"/>
         </w:numPr>
         <w:ind w:left="720" w:hanging="360"/>
         <w:rPr>
@@ -589,14 +3255,14 @@
         <w:rPr>
           <w:rtl w:val="0"/>
         </w:rPr>
-        <w:t xml:space="preserve">If the ship collides with an island, it will stop moving at the island boundaries.</w:t>
+        <w:t xml:space="preserve">If the ship collides with an island or the game boundary, it will stop moving at the island/game boundaries.</w:t>
       </w:r>
     </w:p>
     <w:p>
       <w:pPr>
         <w:numPr>
           <w:ilvl w:val="0"/>
-          <w:numId w:val="4"/>
+          <w:numId w:val="14"/>
         </w:numPr>
         <w:ind w:left="720" w:hanging="360"/>
         <w:rPr>
@@ -614,7 +3280,7 @@
       <w:pPr>
         <w:numPr>
           <w:ilvl w:val="0"/>
-          <w:numId w:val="4"/>
+          <w:numId w:val="14"/>
         </w:numPr>
         <w:ind w:left="720" w:hanging="360"/>
         <w:rPr>
@@ -625,29 +3291,43 @@
         <w:rPr>
           <w:rtl w:val="0"/>
         </w:rPr>
-        <w:t xml:space="preserve">Background noise and sound effects will play whenever the ship or projectile collides with an enemy</w:t>
+        <w:t xml:space="preserve">Background noise and sound effects will play whenever the ship or projectile collides with an enemy (only for simple cannon/bubble modules).</w:t>
       </w:r>
     </w:p>
     <w:p>
       <w:pPr>
-        <w:ind w:left="0" w:firstLine="0"/>
-        <w:rPr/>
+        <w:numPr>
+          <w:ilvl w:val="0"/>
+          <w:numId w:val="14"/>
+        </w:numPr>
+        <w:ind w:left="720" w:hanging="360"/>
+        <w:rPr>
+          <w:u w:val="none"/>
+        </w:rPr>
       </w:pPr>
       <w:r>
         <w:rPr>
           <w:rtl w:val="0"/>
         </w:rPr>
+        <w:t xml:space="preserve">Once a level has been cleared by saving all the bunnies, your progress will be saved and you will proceed to the next level.</w:t>
       </w:r>
     </w:p>
     <w:p>
       <w:pPr>
-        <w:ind w:left="0" w:firstLine="0"/>
-        <w:rPr/>
+        <w:numPr>
+          <w:ilvl w:val="0"/>
+          <w:numId w:val="14"/>
+        </w:numPr>
+        <w:ind w:left="720" w:hanging="360"/>
+        <w:rPr>
+          <w:u w:val="none"/>
+        </w:rPr>
       </w:pPr>
       <w:r>
         <w:rPr>
           <w:rtl w:val="0"/>
         </w:rPr>
+        <w:t xml:space="preserve">Once you exit the game by pressing ESC, you will close the game. If you start the game and you have completed at least one level, there will be a ‘Continue’ button on the main menu. If you press ‘Continue’, the game will begin from your last saved file (the last time you complete a level).</w:t>
       </w:r>
     </w:p>
     <w:sectPr>
@@ -994,6 +3674,1106 @@
   <w:abstractNum w:abstractNumId="4">
     <w:lvl w:ilvl="0">
       <w:start w:val="1"/>
+      <w:numFmt w:val="bullet"/>
+      <w:lvlText w:val="-"/>
+      <w:lvlJc w:val="left"/>
+      <w:pPr>
+        <w:ind w:left="720" w:hanging="360"/>
+      </w:pPr>
+      <w:rPr>
+        <w:u w:val="none"/>
+      </w:rPr>
+    </w:lvl>
+    <w:lvl w:ilvl="1">
+      <w:start w:val="1"/>
+      <w:numFmt w:val="bullet"/>
+      <w:lvlText w:val="-"/>
+      <w:lvlJc w:val="left"/>
+      <w:pPr>
+        <w:ind w:left="1440" w:hanging="360"/>
+      </w:pPr>
+      <w:rPr>
+        <w:u w:val="none"/>
+      </w:rPr>
+    </w:lvl>
+    <w:lvl w:ilvl="2">
+      <w:start w:val="1"/>
+      <w:numFmt w:val="bullet"/>
+      <w:lvlText w:val="-"/>
+      <w:lvlJc w:val="left"/>
+      <w:pPr>
+        <w:ind w:left="2160" w:hanging="360"/>
+      </w:pPr>
+      <w:rPr>
+        <w:u w:val="none"/>
+      </w:rPr>
+    </w:lvl>
+    <w:lvl w:ilvl="3">
+      <w:start w:val="1"/>
+      <w:numFmt w:val="bullet"/>
+      <w:lvlText w:val="-"/>
+      <w:lvlJc w:val="left"/>
+      <w:pPr>
+        <w:ind w:left="2880" w:hanging="360"/>
+      </w:pPr>
+      <w:rPr>
+        <w:u w:val="none"/>
+      </w:rPr>
+    </w:lvl>
+    <w:lvl w:ilvl="4">
+      <w:start w:val="1"/>
+      <w:numFmt w:val="bullet"/>
+      <w:lvlText w:val="-"/>
+      <w:lvlJc w:val="left"/>
+      <w:pPr>
+        <w:ind w:left="3600" w:hanging="360"/>
+      </w:pPr>
+      <w:rPr>
+        <w:u w:val="none"/>
+      </w:rPr>
+    </w:lvl>
+    <w:lvl w:ilvl="5">
+      <w:start w:val="1"/>
+      <w:numFmt w:val="bullet"/>
+      <w:lvlText w:val="-"/>
+      <w:lvlJc w:val="left"/>
+      <w:pPr>
+        <w:ind w:left="4320" w:hanging="360"/>
+      </w:pPr>
+      <w:rPr>
+        <w:u w:val="none"/>
+      </w:rPr>
+    </w:lvl>
+    <w:lvl w:ilvl="6">
+      <w:start w:val="1"/>
+      <w:numFmt w:val="bullet"/>
+      <w:lvlText w:val="-"/>
+      <w:lvlJc w:val="left"/>
+      <w:pPr>
+        <w:ind w:left="5040" w:hanging="360"/>
+      </w:pPr>
+      <w:rPr>
+        <w:u w:val="none"/>
+      </w:rPr>
+    </w:lvl>
+    <w:lvl w:ilvl="7">
+      <w:start w:val="1"/>
+      <w:numFmt w:val="bullet"/>
+      <w:lvlText w:val="-"/>
+      <w:lvlJc w:val="left"/>
+      <w:pPr>
+        <w:ind w:left="5760" w:hanging="360"/>
+      </w:pPr>
+      <w:rPr>
+        <w:u w:val="none"/>
+      </w:rPr>
+    </w:lvl>
+    <w:lvl w:ilvl="8">
+      <w:start w:val="1"/>
+      <w:numFmt w:val="bullet"/>
+      <w:lvlText w:val="-"/>
+      <w:lvlJc w:val="left"/>
+      <w:pPr>
+        <w:ind w:left="6480" w:hanging="360"/>
+      </w:pPr>
+      <w:rPr>
+        <w:u w:val="none"/>
+      </w:rPr>
+    </w:lvl>
+  </w:abstractNum>
+  <w:abstractNum w:abstractNumId="5">
+    <w:lvl w:ilvl="0">
+      <w:start w:val="1"/>
+      <w:numFmt w:val="bullet"/>
+      <w:lvlText w:val="-"/>
+      <w:lvlJc w:val="left"/>
+      <w:pPr>
+        <w:ind w:left="720" w:hanging="360"/>
+      </w:pPr>
+      <w:rPr>
+        <w:u w:val="none"/>
+      </w:rPr>
+    </w:lvl>
+    <w:lvl w:ilvl="1">
+      <w:start w:val="1"/>
+      <w:numFmt w:val="bullet"/>
+      <w:lvlText w:val="-"/>
+      <w:lvlJc w:val="left"/>
+      <w:pPr>
+        <w:ind w:left="1440" w:hanging="360"/>
+      </w:pPr>
+      <w:rPr>
+        <w:u w:val="none"/>
+      </w:rPr>
+    </w:lvl>
+    <w:lvl w:ilvl="2">
+      <w:start w:val="1"/>
+      <w:numFmt w:val="bullet"/>
+      <w:lvlText w:val="-"/>
+      <w:lvlJc w:val="left"/>
+      <w:pPr>
+        <w:ind w:left="2160" w:hanging="360"/>
+      </w:pPr>
+      <w:rPr>
+        <w:u w:val="none"/>
+      </w:rPr>
+    </w:lvl>
+    <w:lvl w:ilvl="3">
+      <w:start w:val="1"/>
+      <w:numFmt w:val="bullet"/>
+      <w:lvlText w:val="-"/>
+      <w:lvlJc w:val="left"/>
+      <w:pPr>
+        <w:ind w:left="2880" w:hanging="360"/>
+      </w:pPr>
+      <w:rPr>
+        <w:u w:val="none"/>
+      </w:rPr>
+    </w:lvl>
+    <w:lvl w:ilvl="4">
+      <w:start w:val="1"/>
+      <w:numFmt w:val="bullet"/>
+      <w:lvlText w:val="-"/>
+      <w:lvlJc w:val="left"/>
+      <w:pPr>
+        <w:ind w:left="3600" w:hanging="360"/>
+      </w:pPr>
+      <w:rPr>
+        <w:u w:val="none"/>
+      </w:rPr>
+    </w:lvl>
+    <w:lvl w:ilvl="5">
+      <w:start w:val="1"/>
+      <w:numFmt w:val="bullet"/>
+      <w:lvlText w:val="-"/>
+      <w:lvlJc w:val="left"/>
+      <w:pPr>
+        <w:ind w:left="4320" w:hanging="360"/>
+      </w:pPr>
+      <w:rPr>
+        <w:u w:val="none"/>
+      </w:rPr>
+    </w:lvl>
+    <w:lvl w:ilvl="6">
+      <w:start w:val="1"/>
+      <w:numFmt w:val="bullet"/>
+      <w:lvlText w:val="-"/>
+      <w:lvlJc w:val="left"/>
+      <w:pPr>
+        <w:ind w:left="5040" w:hanging="360"/>
+      </w:pPr>
+      <w:rPr>
+        <w:u w:val="none"/>
+      </w:rPr>
+    </w:lvl>
+    <w:lvl w:ilvl="7">
+      <w:start w:val="1"/>
+      <w:numFmt w:val="bullet"/>
+      <w:lvlText w:val="-"/>
+      <w:lvlJc w:val="left"/>
+      <w:pPr>
+        <w:ind w:left="5760" w:hanging="360"/>
+      </w:pPr>
+      <w:rPr>
+        <w:u w:val="none"/>
+      </w:rPr>
+    </w:lvl>
+    <w:lvl w:ilvl="8">
+      <w:start w:val="1"/>
+      <w:numFmt w:val="bullet"/>
+      <w:lvlText w:val="-"/>
+      <w:lvlJc w:val="left"/>
+      <w:pPr>
+        <w:ind w:left="6480" w:hanging="360"/>
+      </w:pPr>
+      <w:rPr>
+        <w:u w:val="none"/>
+      </w:rPr>
+    </w:lvl>
+  </w:abstractNum>
+  <w:abstractNum w:abstractNumId="6">
+    <w:lvl w:ilvl="0">
+      <w:start w:val="1"/>
+      <w:numFmt w:val="bullet"/>
+      <w:lvlText w:val="-"/>
+      <w:lvlJc w:val="left"/>
+      <w:pPr>
+        <w:ind w:left="720" w:hanging="360"/>
+      </w:pPr>
+      <w:rPr>
+        <w:u w:val="none"/>
+      </w:rPr>
+    </w:lvl>
+    <w:lvl w:ilvl="1">
+      <w:start w:val="1"/>
+      <w:numFmt w:val="bullet"/>
+      <w:lvlText w:val="-"/>
+      <w:lvlJc w:val="left"/>
+      <w:pPr>
+        <w:ind w:left="1440" w:hanging="360"/>
+      </w:pPr>
+      <w:rPr>
+        <w:u w:val="none"/>
+      </w:rPr>
+    </w:lvl>
+    <w:lvl w:ilvl="2">
+      <w:start w:val="1"/>
+      <w:numFmt w:val="bullet"/>
+      <w:lvlText w:val="-"/>
+      <w:lvlJc w:val="left"/>
+      <w:pPr>
+        <w:ind w:left="2160" w:hanging="360"/>
+      </w:pPr>
+      <w:rPr>
+        <w:u w:val="none"/>
+      </w:rPr>
+    </w:lvl>
+    <w:lvl w:ilvl="3">
+      <w:start w:val="1"/>
+      <w:numFmt w:val="bullet"/>
+      <w:lvlText w:val="-"/>
+      <w:lvlJc w:val="left"/>
+      <w:pPr>
+        <w:ind w:left="2880" w:hanging="360"/>
+      </w:pPr>
+      <w:rPr>
+        <w:u w:val="none"/>
+      </w:rPr>
+    </w:lvl>
+    <w:lvl w:ilvl="4">
+      <w:start w:val="1"/>
+      <w:numFmt w:val="bullet"/>
+      <w:lvlText w:val="-"/>
+      <w:lvlJc w:val="left"/>
+      <w:pPr>
+        <w:ind w:left="3600" w:hanging="360"/>
+      </w:pPr>
+      <w:rPr>
+        <w:u w:val="none"/>
+      </w:rPr>
+    </w:lvl>
+    <w:lvl w:ilvl="5">
+      <w:start w:val="1"/>
+      <w:numFmt w:val="bullet"/>
+      <w:lvlText w:val="-"/>
+      <w:lvlJc w:val="left"/>
+      <w:pPr>
+        <w:ind w:left="4320" w:hanging="360"/>
+      </w:pPr>
+      <w:rPr>
+        <w:u w:val="none"/>
+      </w:rPr>
+    </w:lvl>
+    <w:lvl w:ilvl="6">
+      <w:start w:val="1"/>
+      <w:numFmt w:val="bullet"/>
+      <w:lvlText w:val="-"/>
+      <w:lvlJc w:val="left"/>
+      <w:pPr>
+        <w:ind w:left="5040" w:hanging="360"/>
+      </w:pPr>
+      <w:rPr>
+        <w:u w:val="none"/>
+      </w:rPr>
+    </w:lvl>
+    <w:lvl w:ilvl="7">
+      <w:start w:val="1"/>
+      <w:numFmt w:val="bullet"/>
+      <w:lvlText w:val="-"/>
+      <w:lvlJc w:val="left"/>
+      <w:pPr>
+        <w:ind w:left="5760" w:hanging="360"/>
+      </w:pPr>
+      <w:rPr>
+        <w:u w:val="none"/>
+      </w:rPr>
+    </w:lvl>
+    <w:lvl w:ilvl="8">
+      <w:start w:val="1"/>
+      <w:numFmt w:val="bullet"/>
+      <w:lvlText w:val="-"/>
+      <w:lvlJc w:val="left"/>
+      <w:pPr>
+        <w:ind w:left="6480" w:hanging="360"/>
+      </w:pPr>
+      <w:rPr>
+        <w:u w:val="none"/>
+      </w:rPr>
+    </w:lvl>
+  </w:abstractNum>
+  <w:abstractNum w:abstractNumId="7">
+    <w:lvl w:ilvl="0">
+      <w:start w:val="1"/>
+      <w:numFmt w:val="bullet"/>
+      <w:lvlText w:val="-"/>
+      <w:lvlJc w:val="left"/>
+      <w:pPr>
+        <w:ind w:left="720" w:hanging="360"/>
+      </w:pPr>
+      <w:rPr>
+        <w:u w:val="none"/>
+      </w:rPr>
+    </w:lvl>
+    <w:lvl w:ilvl="1">
+      <w:start w:val="1"/>
+      <w:numFmt w:val="bullet"/>
+      <w:lvlText w:val="-"/>
+      <w:lvlJc w:val="left"/>
+      <w:pPr>
+        <w:ind w:left="1440" w:hanging="360"/>
+      </w:pPr>
+      <w:rPr>
+        <w:u w:val="none"/>
+      </w:rPr>
+    </w:lvl>
+    <w:lvl w:ilvl="2">
+      <w:start w:val="1"/>
+      <w:numFmt w:val="bullet"/>
+      <w:lvlText w:val="-"/>
+      <w:lvlJc w:val="left"/>
+      <w:pPr>
+        <w:ind w:left="2160" w:hanging="360"/>
+      </w:pPr>
+      <w:rPr>
+        <w:u w:val="none"/>
+      </w:rPr>
+    </w:lvl>
+    <w:lvl w:ilvl="3">
+      <w:start w:val="1"/>
+      <w:numFmt w:val="bullet"/>
+      <w:lvlText w:val="-"/>
+      <w:lvlJc w:val="left"/>
+      <w:pPr>
+        <w:ind w:left="2880" w:hanging="360"/>
+      </w:pPr>
+      <w:rPr>
+        <w:u w:val="none"/>
+      </w:rPr>
+    </w:lvl>
+    <w:lvl w:ilvl="4">
+      <w:start w:val="1"/>
+      <w:numFmt w:val="bullet"/>
+      <w:lvlText w:val="-"/>
+      <w:lvlJc w:val="left"/>
+      <w:pPr>
+        <w:ind w:left="3600" w:hanging="360"/>
+      </w:pPr>
+      <w:rPr>
+        <w:u w:val="none"/>
+      </w:rPr>
+    </w:lvl>
+    <w:lvl w:ilvl="5">
+      <w:start w:val="1"/>
+      <w:numFmt w:val="bullet"/>
+      <w:lvlText w:val="-"/>
+      <w:lvlJc w:val="left"/>
+      <w:pPr>
+        <w:ind w:left="4320" w:hanging="360"/>
+      </w:pPr>
+      <w:rPr>
+        <w:u w:val="none"/>
+      </w:rPr>
+    </w:lvl>
+    <w:lvl w:ilvl="6">
+      <w:start w:val="1"/>
+      <w:numFmt w:val="bullet"/>
+      <w:lvlText w:val="-"/>
+      <w:lvlJc w:val="left"/>
+      <w:pPr>
+        <w:ind w:left="5040" w:hanging="360"/>
+      </w:pPr>
+      <w:rPr>
+        <w:u w:val="none"/>
+      </w:rPr>
+    </w:lvl>
+    <w:lvl w:ilvl="7">
+      <w:start w:val="1"/>
+      <w:numFmt w:val="bullet"/>
+      <w:lvlText w:val="-"/>
+      <w:lvlJc w:val="left"/>
+      <w:pPr>
+        <w:ind w:left="5760" w:hanging="360"/>
+      </w:pPr>
+      <w:rPr>
+        <w:u w:val="none"/>
+      </w:rPr>
+    </w:lvl>
+    <w:lvl w:ilvl="8">
+      <w:start w:val="1"/>
+      <w:numFmt w:val="bullet"/>
+      <w:lvlText w:val="-"/>
+      <w:lvlJc w:val="left"/>
+      <w:pPr>
+        <w:ind w:left="6480" w:hanging="360"/>
+      </w:pPr>
+      <w:rPr>
+        <w:u w:val="none"/>
+      </w:rPr>
+    </w:lvl>
+  </w:abstractNum>
+  <w:abstractNum w:abstractNumId="8">
+    <w:lvl w:ilvl="0">
+      <w:start w:val="1"/>
+      <w:numFmt w:val="bullet"/>
+      <w:lvlText w:val="-"/>
+      <w:lvlJc w:val="left"/>
+      <w:pPr>
+        <w:ind w:left="720" w:hanging="360"/>
+      </w:pPr>
+      <w:rPr>
+        <w:u w:val="none"/>
+      </w:rPr>
+    </w:lvl>
+    <w:lvl w:ilvl="1">
+      <w:start w:val="1"/>
+      <w:numFmt w:val="bullet"/>
+      <w:lvlText w:val="-"/>
+      <w:lvlJc w:val="left"/>
+      <w:pPr>
+        <w:ind w:left="1440" w:hanging="360"/>
+      </w:pPr>
+      <w:rPr>
+        <w:u w:val="none"/>
+      </w:rPr>
+    </w:lvl>
+    <w:lvl w:ilvl="2">
+      <w:start w:val="1"/>
+      <w:numFmt w:val="bullet"/>
+      <w:lvlText w:val="-"/>
+      <w:lvlJc w:val="left"/>
+      <w:pPr>
+        <w:ind w:left="2160" w:hanging="360"/>
+      </w:pPr>
+      <w:rPr>
+        <w:u w:val="none"/>
+      </w:rPr>
+    </w:lvl>
+    <w:lvl w:ilvl="3">
+      <w:start w:val="1"/>
+      <w:numFmt w:val="bullet"/>
+      <w:lvlText w:val="-"/>
+      <w:lvlJc w:val="left"/>
+      <w:pPr>
+        <w:ind w:left="2880" w:hanging="360"/>
+      </w:pPr>
+      <w:rPr>
+        <w:u w:val="none"/>
+      </w:rPr>
+    </w:lvl>
+    <w:lvl w:ilvl="4">
+      <w:start w:val="1"/>
+      <w:numFmt w:val="bullet"/>
+      <w:lvlText w:val="-"/>
+      <w:lvlJc w:val="left"/>
+      <w:pPr>
+        <w:ind w:left="3600" w:hanging="360"/>
+      </w:pPr>
+      <w:rPr>
+        <w:u w:val="none"/>
+      </w:rPr>
+    </w:lvl>
+    <w:lvl w:ilvl="5">
+      <w:start w:val="1"/>
+      <w:numFmt w:val="bullet"/>
+      <w:lvlText w:val="-"/>
+      <w:lvlJc w:val="left"/>
+      <w:pPr>
+        <w:ind w:left="4320" w:hanging="360"/>
+      </w:pPr>
+      <w:rPr>
+        <w:u w:val="none"/>
+      </w:rPr>
+    </w:lvl>
+    <w:lvl w:ilvl="6">
+      <w:start w:val="1"/>
+      <w:numFmt w:val="bullet"/>
+      <w:lvlText w:val="-"/>
+      <w:lvlJc w:val="left"/>
+      <w:pPr>
+        <w:ind w:left="5040" w:hanging="360"/>
+      </w:pPr>
+      <w:rPr>
+        <w:u w:val="none"/>
+      </w:rPr>
+    </w:lvl>
+    <w:lvl w:ilvl="7">
+      <w:start w:val="1"/>
+      <w:numFmt w:val="bullet"/>
+      <w:lvlText w:val="-"/>
+      <w:lvlJc w:val="left"/>
+      <w:pPr>
+        <w:ind w:left="5760" w:hanging="360"/>
+      </w:pPr>
+      <w:rPr>
+        <w:u w:val="none"/>
+      </w:rPr>
+    </w:lvl>
+    <w:lvl w:ilvl="8">
+      <w:start w:val="1"/>
+      <w:numFmt w:val="bullet"/>
+      <w:lvlText w:val="-"/>
+      <w:lvlJc w:val="left"/>
+      <w:pPr>
+        <w:ind w:left="6480" w:hanging="360"/>
+      </w:pPr>
+      <w:rPr>
+        <w:u w:val="none"/>
+      </w:rPr>
+    </w:lvl>
+  </w:abstractNum>
+  <w:abstractNum w:abstractNumId="9">
+    <w:lvl w:ilvl="0">
+      <w:start w:val="1"/>
+      <w:numFmt w:val="bullet"/>
+      <w:lvlText w:val="-"/>
+      <w:lvlJc w:val="left"/>
+      <w:pPr>
+        <w:ind w:left="720" w:hanging="360"/>
+      </w:pPr>
+      <w:rPr>
+        <w:u w:val="none"/>
+      </w:rPr>
+    </w:lvl>
+    <w:lvl w:ilvl="1">
+      <w:start w:val="1"/>
+      <w:numFmt w:val="bullet"/>
+      <w:lvlText w:val="-"/>
+      <w:lvlJc w:val="left"/>
+      <w:pPr>
+        <w:ind w:left="1440" w:hanging="360"/>
+      </w:pPr>
+      <w:rPr>
+        <w:u w:val="none"/>
+      </w:rPr>
+    </w:lvl>
+    <w:lvl w:ilvl="2">
+      <w:start w:val="1"/>
+      <w:numFmt w:val="bullet"/>
+      <w:lvlText w:val="-"/>
+      <w:lvlJc w:val="left"/>
+      <w:pPr>
+        <w:ind w:left="2160" w:hanging="360"/>
+      </w:pPr>
+      <w:rPr>
+        <w:u w:val="none"/>
+      </w:rPr>
+    </w:lvl>
+    <w:lvl w:ilvl="3">
+      <w:start w:val="1"/>
+      <w:numFmt w:val="bullet"/>
+      <w:lvlText w:val="-"/>
+      <w:lvlJc w:val="left"/>
+      <w:pPr>
+        <w:ind w:left="2880" w:hanging="360"/>
+      </w:pPr>
+      <w:rPr>
+        <w:u w:val="none"/>
+      </w:rPr>
+    </w:lvl>
+    <w:lvl w:ilvl="4">
+      <w:start w:val="1"/>
+      <w:numFmt w:val="bullet"/>
+      <w:lvlText w:val="-"/>
+      <w:lvlJc w:val="left"/>
+      <w:pPr>
+        <w:ind w:left="3600" w:hanging="360"/>
+      </w:pPr>
+      <w:rPr>
+        <w:u w:val="none"/>
+      </w:rPr>
+    </w:lvl>
+    <w:lvl w:ilvl="5">
+      <w:start w:val="1"/>
+      <w:numFmt w:val="bullet"/>
+      <w:lvlText w:val="-"/>
+      <w:lvlJc w:val="left"/>
+      <w:pPr>
+        <w:ind w:left="4320" w:hanging="360"/>
+      </w:pPr>
+      <w:rPr>
+        <w:u w:val="none"/>
+      </w:rPr>
+    </w:lvl>
+    <w:lvl w:ilvl="6">
+      <w:start w:val="1"/>
+      <w:numFmt w:val="bullet"/>
+      <w:lvlText w:val="-"/>
+      <w:lvlJc w:val="left"/>
+      <w:pPr>
+        <w:ind w:left="5040" w:hanging="360"/>
+      </w:pPr>
+      <w:rPr>
+        <w:u w:val="none"/>
+      </w:rPr>
+    </w:lvl>
+    <w:lvl w:ilvl="7">
+      <w:start w:val="1"/>
+      <w:numFmt w:val="bullet"/>
+      <w:lvlText w:val="-"/>
+      <w:lvlJc w:val="left"/>
+      <w:pPr>
+        <w:ind w:left="5760" w:hanging="360"/>
+      </w:pPr>
+      <w:rPr>
+        <w:u w:val="none"/>
+      </w:rPr>
+    </w:lvl>
+    <w:lvl w:ilvl="8">
+      <w:start w:val="1"/>
+      <w:numFmt w:val="bullet"/>
+      <w:lvlText w:val="-"/>
+      <w:lvlJc w:val="left"/>
+      <w:pPr>
+        <w:ind w:left="6480" w:hanging="360"/>
+      </w:pPr>
+      <w:rPr>
+        <w:u w:val="none"/>
+      </w:rPr>
+    </w:lvl>
+  </w:abstractNum>
+  <w:abstractNum w:abstractNumId="10">
+    <w:lvl w:ilvl="0">
+      <w:start w:val="1"/>
+      <w:numFmt w:val="bullet"/>
+      <w:lvlText w:val="-"/>
+      <w:lvlJc w:val="left"/>
+      <w:pPr>
+        <w:ind w:left="720" w:hanging="360"/>
+      </w:pPr>
+      <w:rPr>
+        <w:u w:val="none"/>
+      </w:rPr>
+    </w:lvl>
+    <w:lvl w:ilvl="1">
+      <w:start w:val="1"/>
+      <w:numFmt w:val="bullet"/>
+      <w:lvlText w:val="-"/>
+      <w:lvlJc w:val="left"/>
+      <w:pPr>
+        <w:ind w:left="1440" w:hanging="360"/>
+      </w:pPr>
+      <w:rPr>
+        <w:u w:val="none"/>
+      </w:rPr>
+    </w:lvl>
+    <w:lvl w:ilvl="2">
+      <w:start w:val="1"/>
+      <w:numFmt w:val="bullet"/>
+      <w:lvlText w:val="-"/>
+      <w:lvlJc w:val="left"/>
+      <w:pPr>
+        <w:ind w:left="2160" w:hanging="360"/>
+      </w:pPr>
+      <w:rPr>
+        <w:u w:val="none"/>
+      </w:rPr>
+    </w:lvl>
+    <w:lvl w:ilvl="3">
+      <w:start w:val="1"/>
+      <w:numFmt w:val="bullet"/>
+      <w:lvlText w:val="-"/>
+      <w:lvlJc w:val="left"/>
+      <w:pPr>
+        <w:ind w:left="2880" w:hanging="360"/>
+      </w:pPr>
+      <w:rPr>
+        <w:u w:val="none"/>
+      </w:rPr>
+    </w:lvl>
+    <w:lvl w:ilvl="4">
+      <w:start w:val="1"/>
+      <w:numFmt w:val="bullet"/>
+      <w:lvlText w:val="-"/>
+      <w:lvlJc w:val="left"/>
+      <w:pPr>
+        <w:ind w:left="3600" w:hanging="360"/>
+      </w:pPr>
+      <w:rPr>
+        <w:u w:val="none"/>
+      </w:rPr>
+    </w:lvl>
+    <w:lvl w:ilvl="5">
+      <w:start w:val="1"/>
+      <w:numFmt w:val="bullet"/>
+      <w:lvlText w:val="-"/>
+      <w:lvlJc w:val="left"/>
+      <w:pPr>
+        <w:ind w:left="4320" w:hanging="360"/>
+      </w:pPr>
+      <w:rPr>
+        <w:u w:val="none"/>
+      </w:rPr>
+    </w:lvl>
+    <w:lvl w:ilvl="6">
+      <w:start w:val="1"/>
+      <w:numFmt w:val="bullet"/>
+      <w:lvlText w:val="-"/>
+      <w:lvlJc w:val="left"/>
+      <w:pPr>
+        <w:ind w:left="5040" w:hanging="360"/>
+      </w:pPr>
+      <w:rPr>
+        <w:u w:val="none"/>
+      </w:rPr>
+    </w:lvl>
+    <w:lvl w:ilvl="7">
+      <w:start w:val="1"/>
+      <w:numFmt w:val="bullet"/>
+      <w:lvlText w:val="-"/>
+      <w:lvlJc w:val="left"/>
+      <w:pPr>
+        <w:ind w:left="5760" w:hanging="360"/>
+      </w:pPr>
+      <w:rPr>
+        <w:u w:val="none"/>
+      </w:rPr>
+    </w:lvl>
+    <w:lvl w:ilvl="8">
+      <w:start w:val="1"/>
+      <w:numFmt w:val="bullet"/>
+      <w:lvlText w:val="-"/>
+      <w:lvlJc w:val="left"/>
+      <w:pPr>
+        <w:ind w:left="6480" w:hanging="360"/>
+      </w:pPr>
+      <w:rPr>
+        <w:u w:val="none"/>
+      </w:rPr>
+    </w:lvl>
+  </w:abstractNum>
+  <w:abstractNum w:abstractNumId="11">
+    <w:lvl w:ilvl="0">
+      <w:start w:val="1"/>
+      <w:numFmt w:val="bullet"/>
+      <w:lvlText w:val="-"/>
+      <w:lvlJc w:val="left"/>
+      <w:pPr>
+        <w:ind w:left="720" w:hanging="360"/>
+      </w:pPr>
+      <w:rPr>
+        <w:u w:val="none"/>
+      </w:rPr>
+    </w:lvl>
+    <w:lvl w:ilvl="1">
+      <w:start w:val="1"/>
+      <w:numFmt w:val="bullet"/>
+      <w:lvlText w:val="-"/>
+      <w:lvlJc w:val="left"/>
+      <w:pPr>
+        <w:ind w:left="1440" w:hanging="360"/>
+      </w:pPr>
+      <w:rPr>
+        <w:u w:val="none"/>
+      </w:rPr>
+    </w:lvl>
+    <w:lvl w:ilvl="2">
+      <w:start w:val="1"/>
+      <w:numFmt w:val="bullet"/>
+      <w:lvlText w:val="-"/>
+      <w:lvlJc w:val="left"/>
+      <w:pPr>
+        <w:ind w:left="2160" w:hanging="360"/>
+      </w:pPr>
+      <w:rPr>
+        <w:u w:val="none"/>
+      </w:rPr>
+    </w:lvl>
+    <w:lvl w:ilvl="3">
+      <w:start w:val="1"/>
+      <w:numFmt w:val="bullet"/>
+      <w:lvlText w:val="-"/>
+      <w:lvlJc w:val="left"/>
+      <w:pPr>
+        <w:ind w:left="2880" w:hanging="360"/>
+      </w:pPr>
+      <w:rPr>
+        <w:u w:val="none"/>
+      </w:rPr>
+    </w:lvl>
+    <w:lvl w:ilvl="4">
+      <w:start w:val="1"/>
+      <w:numFmt w:val="bullet"/>
+      <w:lvlText w:val="-"/>
+      <w:lvlJc w:val="left"/>
+      <w:pPr>
+        <w:ind w:left="3600" w:hanging="360"/>
+      </w:pPr>
+      <w:rPr>
+        <w:u w:val="none"/>
+      </w:rPr>
+    </w:lvl>
+    <w:lvl w:ilvl="5">
+      <w:start w:val="1"/>
+      <w:numFmt w:val="bullet"/>
+      <w:lvlText w:val="-"/>
+      <w:lvlJc w:val="left"/>
+      <w:pPr>
+        <w:ind w:left="4320" w:hanging="360"/>
+      </w:pPr>
+      <w:rPr>
+        <w:u w:val="none"/>
+      </w:rPr>
+    </w:lvl>
+    <w:lvl w:ilvl="6">
+      <w:start w:val="1"/>
+      <w:numFmt w:val="bullet"/>
+      <w:lvlText w:val="-"/>
+      <w:lvlJc w:val="left"/>
+      <w:pPr>
+        <w:ind w:left="5040" w:hanging="360"/>
+      </w:pPr>
+      <w:rPr>
+        <w:u w:val="none"/>
+      </w:rPr>
+    </w:lvl>
+    <w:lvl w:ilvl="7">
+      <w:start w:val="1"/>
+      <w:numFmt w:val="bullet"/>
+      <w:lvlText w:val="-"/>
+      <w:lvlJc w:val="left"/>
+      <w:pPr>
+        <w:ind w:left="5760" w:hanging="360"/>
+      </w:pPr>
+      <w:rPr>
+        <w:u w:val="none"/>
+      </w:rPr>
+    </w:lvl>
+    <w:lvl w:ilvl="8">
+      <w:start w:val="1"/>
+      <w:numFmt w:val="bullet"/>
+      <w:lvlText w:val="-"/>
+      <w:lvlJc w:val="left"/>
+      <w:pPr>
+        <w:ind w:left="6480" w:hanging="360"/>
+      </w:pPr>
+      <w:rPr>
+        <w:u w:val="none"/>
+      </w:rPr>
+    </w:lvl>
+  </w:abstractNum>
+  <w:abstractNum w:abstractNumId="12">
+    <w:lvl w:ilvl="0">
+      <w:start w:val="1"/>
+      <w:numFmt w:val="bullet"/>
+      <w:lvlText w:val="-"/>
+      <w:lvlJc w:val="left"/>
+      <w:pPr>
+        <w:ind w:left="720" w:hanging="360"/>
+      </w:pPr>
+      <w:rPr>
+        <w:u w:val="none"/>
+      </w:rPr>
+    </w:lvl>
+    <w:lvl w:ilvl="1">
+      <w:start w:val="1"/>
+      <w:numFmt w:val="bullet"/>
+      <w:lvlText w:val="-"/>
+      <w:lvlJc w:val="left"/>
+      <w:pPr>
+        <w:ind w:left="1440" w:hanging="360"/>
+      </w:pPr>
+      <w:rPr>
+        <w:u w:val="none"/>
+      </w:rPr>
+    </w:lvl>
+    <w:lvl w:ilvl="2">
+      <w:start w:val="1"/>
+      <w:numFmt w:val="bullet"/>
+      <w:lvlText w:val="-"/>
+      <w:lvlJc w:val="left"/>
+      <w:pPr>
+        <w:ind w:left="2160" w:hanging="360"/>
+      </w:pPr>
+      <w:rPr>
+        <w:u w:val="none"/>
+      </w:rPr>
+    </w:lvl>
+    <w:lvl w:ilvl="3">
+      <w:start w:val="1"/>
+      <w:numFmt w:val="bullet"/>
+      <w:lvlText w:val="-"/>
+      <w:lvlJc w:val="left"/>
+      <w:pPr>
+        <w:ind w:left="2880" w:hanging="360"/>
+      </w:pPr>
+      <w:rPr>
+        <w:u w:val="none"/>
+      </w:rPr>
+    </w:lvl>
+    <w:lvl w:ilvl="4">
+      <w:start w:val="1"/>
+      <w:numFmt w:val="bullet"/>
+      <w:lvlText w:val="-"/>
+      <w:lvlJc w:val="left"/>
+      <w:pPr>
+        <w:ind w:left="3600" w:hanging="360"/>
+      </w:pPr>
+      <w:rPr>
+        <w:u w:val="none"/>
+      </w:rPr>
+    </w:lvl>
+    <w:lvl w:ilvl="5">
+      <w:start w:val="1"/>
+      <w:numFmt w:val="bullet"/>
+      <w:lvlText w:val="-"/>
+      <w:lvlJc w:val="left"/>
+      <w:pPr>
+        <w:ind w:left="4320" w:hanging="360"/>
+      </w:pPr>
+      <w:rPr>
+        <w:u w:val="none"/>
+      </w:rPr>
+    </w:lvl>
+    <w:lvl w:ilvl="6">
+      <w:start w:val="1"/>
+      <w:numFmt w:val="bullet"/>
+      <w:lvlText w:val="-"/>
+      <w:lvlJc w:val="left"/>
+      <w:pPr>
+        <w:ind w:left="5040" w:hanging="360"/>
+      </w:pPr>
+      <w:rPr>
+        <w:u w:val="none"/>
+      </w:rPr>
+    </w:lvl>
+    <w:lvl w:ilvl="7">
+      <w:start w:val="1"/>
+      <w:numFmt w:val="bullet"/>
+      <w:lvlText w:val="-"/>
+      <w:lvlJc w:val="left"/>
+      <w:pPr>
+        <w:ind w:left="5760" w:hanging="360"/>
+      </w:pPr>
+      <w:rPr>
+        <w:u w:val="none"/>
+      </w:rPr>
+    </w:lvl>
+    <w:lvl w:ilvl="8">
+      <w:start w:val="1"/>
+      <w:numFmt w:val="bullet"/>
+      <w:lvlText w:val="-"/>
+      <w:lvlJc w:val="left"/>
+      <w:pPr>
+        <w:ind w:left="6480" w:hanging="360"/>
+      </w:pPr>
+      <w:rPr>
+        <w:u w:val="none"/>
+      </w:rPr>
+    </w:lvl>
+  </w:abstractNum>
+  <w:abstractNum w:abstractNumId="13">
+    <w:lvl w:ilvl="0">
+      <w:start w:val="1"/>
+      <w:numFmt w:val="bullet"/>
+      <w:lvlText w:val="-"/>
+      <w:lvlJc w:val="left"/>
+      <w:pPr>
+        <w:ind w:left="720" w:hanging="360"/>
+      </w:pPr>
+      <w:rPr>
+        <w:u w:val="none"/>
+      </w:rPr>
+    </w:lvl>
+    <w:lvl w:ilvl="1">
+      <w:start w:val="1"/>
+      <w:numFmt w:val="bullet"/>
+      <w:lvlText w:val="-"/>
+      <w:lvlJc w:val="left"/>
+      <w:pPr>
+        <w:ind w:left="1440" w:hanging="360"/>
+      </w:pPr>
+      <w:rPr>
+        <w:u w:val="none"/>
+      </w:rPr>
+    </w:lvl>
+    <w:lvl w:ilvl="2">
+      <w:start w:val="1"/>
+      <w:numFmt w:val="bullet"/>
+      <w:lvlText w:val="-"/>
+      <w:lvlJc w:val="left"/>
+      <w:pPr>
+        <w:ind w:left="2160" w:hanging="360"/>
+      </w:pPr>
+      <w:rPr>
+        <w:u w:val="none"/>
+      </w:rPr>
+    </w:lvl>
+    <w:lvl w:ilvl="3">
+      <w:start w:val="1"/>
+      <w:numFmt w:val="bullet"/>
+      <w:lvlText w:val="-"/>
+      <w:lvlJc w:val="left"/>
+      <w:pPr>
+        <w:ind w:left="2880" w:hanging="360"/>
+      </w:pPr>
+      <w:rPr>
+        <w:u w:val="none"/>
+      </w:rPr>
+    </w:lvl>
+    <w:lvl w:ilvl="4">
+      <w:start w:val="1"/>
+      <w:numFmt w:val="bullet"/>
+      <w:lvlText w:val="-"/>
+      <w:lvlJc w:val="left"/>
+      <w:pPr>
+        <w:ind w:left="3600" w:hanging="360"/>
+      </w:pPr>
+      <w:rPr>
+        <w:u w:val="none"/>
+      </w:rPr>
+    </w:lvl>
+    <w:lvl w:ilvl="5">
+      <w:start w:val="1"/>
+      <w:numFmt w:val="bullet"/>
+      <w:lvlText w:val="-"/>
+      <w:lvlJc w:val="left"/>
+      <w:pPr>
+        <w:ind w:left="4320" w:hanging="360"/>
+      </w:pPr>
+      <w:rPr>
+        <w:u w:val="none"/>
+      </w:rPr>
+    </w:lvl>
+    <w:lvl w:ilvl="6">
+      <w:start w:val="1"/>
+      <w:numFmt w:val="bullet"/>
+      <w:lvlText w:val="-"/>
+      <w:lvlJc w:val="left"/>
+      <w:pPr>
+        <w:ind w:left="5040" w:hanging="360"/>
+      </w:pPr>
+      <w:rPr>
+        <w:u w:val="none"/>
+      </w:rPr>
+    </w:lvl>
+    <w:lvl w:ilvl="7">
+      <w:start w:val="1"/>
+      <w:numFmt w:val="bullet"/>
+      <w:lvlText w:val="-"/>
+      <w:lvlJc w:val="left"/>
+      <w:pPr>
+        <w:ind w:left="5760" w:hanging="360"/>
+      </w:pPr>
+      <w:rPr>
+        <w:u w:val="none"/>
+      </w:rPr>
+    </w:lvl>
+    <w:lvl w:ilvl="8">
+      <w:start w:val="1"/>
+      <w:numFmt w:val="bullet"/>
+      <w:lvlText w:val="-"/>
+      <w:lvlJc w:val="left"/>
+      <w:pPr>
+        <w:ind w:left="6480" w:hanging="360"/>
+      </w:pPr>
+      <w:rPr>
+        <w:u w:val="none"/>
+      </w:rPr>
+    </w:lvl>
+  </w:abstractNum>
+  <w:abstractNum w:abstractNumId="14">
+    <w:lvl w:ilvl="0">
+      <w:start w:val="1"/>
       <w:numFmt w:val="decimal"/>
       <w:lvlText w:val="%1."/>
       <w:lvlJc w:val="left"/>
@@ -1093,6 +4873,446 @@
       <w:numFmt w:val="lowerRoman"/>
       <w:lvlText w:val="%9."/>
       <w:lvlJc w:val="right"/>
+      <w:pPr>
+        <w:ind w:left="6480" w:hanging="360"/>
+      </w:pPr>
+      <w:rPr>
+        <w:u w:val="none"/>
+      </w:rPr>
+    </w:lvl>
+  </w:abstractNum>
+  <w:abstractNum w:abstractNumId="15">
+    <w:lvl w:ilvl="0">
+      <w:start w:val="1"/>
+      <w:numFmt w:val="bullet"/>
+      <w:lvlText w:val="-"/>
+      <w:lvlJc w:val="left"/>
+      <w:pPr>
+        <w:ind w:left="720" w:hanging="360"/>
+      </w:pPr>
+      <w:rPr>
+        <w:u w:val="none"/>
+      </w:rPr>
+    </w:lvl>
+    <w:lvl w:ilvl="1">
+      <w:start w:val="1"/>
+      <w:numFmt w:val="bullet"/>
+      <w:lvlText w:val="-"/>
+      <w:lvlJc w:val="left"/>
+      <w:pPr>
+        <w:ind w:left="1440" w:hanging="360"/>
+      </w:pPr>
+      <w:rPr>
+        <w:u w:val="none"/>
+      </w:rPr>
+    </w:lvl>
+    <w:lvl w:ilvl="2">
+      <w:start w:val="1"/>
+      <w:numFmt w:val="bullet"/>
+      <w:lvlText w:val="-"/>
+      <w:lvlJc w:val="left"/>
+      <w:pPr>
+        <w:ind w:left="2160" w:hanging="360"/>
+      </w:pPr>
+      <w:rPr>
+        <w:u w:val="none"/>
+      </w:rPr>
+    </w:lvl>
+    <w:lvl w:ilvl="3">
+      <w:start w:val="1"/>
+      <w:numFmt w:val="bullet"/>
+      <w:lvlText w:val="-"/>
+      <w:lvlJc w:val="left"/>
+      <w:pPr>
+        <w:ind w:left="2880" w:hanging="360"/>
+      </w:pPr>
+      <w:rPr>
+        <w:u w:val="none"/>
+      </w:rPr>
+    </w:lvl>
+    <w:lvl w:ilvl="4">
+      <w:start w:val="1"/>
+      <w:numFmt w:val="bullet"/>
+      <w:lvlText w:val="-"/>
+      <w:lvlJc w:val="left"/>
+      <w:pPr>
+        <w:ind w:left="3600" w:hanging="360"/>
+      </w:pPr>
+      <w:rPr>
+        <w:u w:val="none"/>
+      </w:rPr>
+    </w:lvl>
+    <w:lvl w:ilvl="5">
+      <w:start w:val="1"/>
+      <w:numFmt w:val="bullet"/>
+      <w:lvlText w:val="-"/>
+      <w:lvlJc w:val="left"/>
+      <w:pPr>
+        <w:ind w:left="4320" w:hanging="360"/>
+      </w:pPr>
+      <w:rPr>
+        <w:u w:val="none"/>
+      </w:rPr>
+    </w:lvl>
+    <w:lvl w:ilvl="6">
+      <w:start w:val="1"/>
+      <w:numFmt w:val="bullet"/>
+      <w:lvlText w:val="-"/>
+      <w:lvlJc w:val="left"/>
+      <w:pPr>
+        <w:ind w:left="5040" w:hanging="360"/>
+      </w:pPr>
+      <w:rPr>
+        <w:u w:val="none"/>
+      </w:rPr>
+    </w:lvl>
+    <w:lvl w:ilvl="7">
+      <w:start w:val="1"/>
+      <w:numFmt w:val="bullet"/>
+      <w:lvlText w:val="-"/>
+      <w:lvlJc w:val="left"/>
+      <w:pPr>
+        <w:ind w:left="5760" w:hanging="360"/>
+      </w:pPr>
+      <w:rPr>
+        <w:u w:val="none"/>
+      </w:rPr>
+    </w:lvl>
+    <w:lvl w:ilvl="8">
+      <w:start w:val="1"/>
+      <w:numFmt w:val="bullet"/>
+      <w:lvlText w:val="-"/>
+      <w:lvlJc w:val="left"/>
+      <w:pPr>
+        <w:ind w:left="6480" w:hanging="360"/>
+      </w:pPr>
+      <w:rPr>
+        <w:u w:val="none"/>
+      </w:rPr>
+    </w:lvl>
+  </w:abstractNum>
+  <w:abstractNum w:abstractNumId="16">
+    <w:lvl w:ilvl="0">
+      <w:start w:val="1"/>
+      <w:numFmt w:val="bullet"/>
+      <w:lvlText w:val="-"/>
+      <w:lvlJc w:val="left"/>
+      <w:pPr>
+        <w:ind w:left="720" w:hanging="360"/>
+      </w:pPr>
+      <w:rPr>
+        <w:u w:val="none"/>
+      </w:rPr>
+    </w:lvl>
+    <w:lvl w:ilvl="1">
+      <w:start w:val="1"/>
+      <w:numFmt w:val="bullet"/>
+      <w:lvlText w:val="-"/>
+      <w:lvlJc w:val="left"/>
+      <w:pPr>
+        <w:ind w:left="1440" w:hanging="360"/>
+      </w:pPr>
+      <w:rPr>
+        <w:u w:val="none"/>
+      </w:rPr>
+    </w:lvl>
+    <w:lvl w:ilvl="2">
+      <w:start w:val="1"/>
+      <w:numFmt w:val="bullet"/>
+      <w:lvlText w:val="-"/>
+      <w:lvlJc w:val="left"/>
+      <w:pPr>
+        <w:ind w:left="2160" w:hanging="360"/>
+      </w:pPr>
+      <w:rPr>
+        <w:u w:val="none"/>
+      </w:rPr>
+    </w:lvl>
+    <w:lvl w:ilvl="3">
+      <w:start w:val="1"/>
+      <w:numFmt w:val="bullet"/>
+      <w:lvlText w:val="-"/>
+      <w:lvlJc w:val="left"/>
+      <w:pPr>
+        <w:ind w:left="2880" w:hanging="360"/>
+      </w:pPr>
+      <w:rPr>
+        <w:u w:val="none"/>
+      </w:rPr>
+    </w:lvl>
+    <w:lvl w:ilvl="4">
+      <w:start w:val="1"/>
+      <w:numFmt w:val="bullet"/>
+      <w:lvlText w:val="-"/>
+      <w:lvlJc w:val="left"/>
+      <w:pPr>
+        <w:ind w:left="3600" w:hanging="360"/>
+      </w:pPr>
+      <w:rPr>
+        <w:u w:val="none"/>
+      </w:rPr>
+    </w:lvl>
+    <w:lvl w:ilvl="5">
+      <w:start w:val="1"/>
+      <w:numFmt w:val="bullet"/>
+      <w:lvlText w:val="-"/>
+      <w:lvlJc w:val="left"/>
+      <w:pPr>
+        <w:ind w:left="4320" w:hanging="360"/>
+      </w:pPr>
+      <w:rPr>
+        <w:u w:val="none"/>
+      </w:rPr>
+    </w:lvl>
+    <w:lvl w:ilvl="6">
+      <w:start w:val="1"/>
+      <w:numFmt w:val="bullet"/>
+      <w:lvlText w:val="-"/>
+      <w:lvlJc w:val="left"/>
+      <w:pPr>
+        <w:ind w:left="5040" w:hanging="360"/>
+      </w:pPr>
+      <w:rPr>
+        <w:u w:val="none"/>
+      </w:rPr>
+    </w:lvl>
+    <w:lvl w:ilvl="7">
+      <w:start w:val="1"/>
+      <w:numFmt w:val="bullet"/>
+      <w:lvlText w:val="-"/>
+      <w:lvlJc w:val="left"/>
+      <w:pPr>
+        <w:ind w:left="5760" w:hanging="360"/>
+      </w:pPr>
+      <w:rPr>
+        <w:u w:val="none"/>
+      </w:rPr>
+    </w:lvl>
+    <w:lvl w:ilvl="8">
+      <w:start w:val="1"/>
+      <w:numFmt w:val="bullet"/>
+      <w:lvlText w:val="-"/>
+      <w:lvlJc w:val="left"/>
+      <w:pPr>
+        <w:ind w:left="6480" w:hanging="360"/>
+      </w:pPr>
+      <w:rPr>
+        <w:u w:val="none"/>
+      </w:rPr>
+    </w:lvl>
+  </w:abstractNum>
+  <w:abstractNum w:abstractNumId="17">
+    <w:lvl w:ilvl="0">
+      <w:start w:val="1"/>
+      <w:numFmt w:val="bullet"/>
+      <w:lvlText w:val="-"/>
+      <w:lvlJc w:val="left"/>
+      <w:pPr>
+        <w:ind w:left="720" w:hanging="360"/>
+      </w:pPr>
+      <w:rPr>
+        <w:u w:val="none"/>
+      </w:rPr>
+    </w:lvl>
+    <w:lvl w:ilvl="1">
+      <w:start w:val="1"/>
+      <w:numFmt w:val="bullet"/>
+      <w:lvlText w:val="-"/>
+      <w:lvlJc w:val="left"/>
+      <w:pPr>
+        <w:ind w:left="1440" w:hanging="360"/>
+      </w:pPr>
+      <w:rPr>
+        <w:u w:val="none"/>
+      </w:rPr>
+    </w:lvl>
+    <w:lvl w:ilvl="2">
+      <w:start w:val="1"/>
+      <w:numFmt w:val="bullet"/>
+      <w:lvlText w:val="-"/>
+      <w:lvlJc w:val="left"/>
+      <w:pPr>
+        <w:ind w:left="2160" w:hanging="360"/>
+      </w:pPr>
+      <w:rPr>
+        <w:u w:val="none"/>
+      </w:rPr>
+    </w:lvl>
+    <w:lvl w:ilvl="3">
+      <w:start w:val="1"/>
+      <w:numFmt w:val="bullet"/>
+      <w:lvlText w:val="-"/>
+      <w:lvlJc w:val="left"/>
+      <w:pPr>
+        <w:ind w:left="2880" w:hanging="360"/>
+      </w:pPr>
+      <w:rPr>
+        <w:u w:val="none"/>
+      </w:rPr>
+    </w:lvl>
+    <w:lvl w:ilvl="4">
+      <w:start w:val="1"/>
+      <w:numFmt w:val="bullet"/>
+      <w:lvlText w:val="-"/>
+      <w:lvlJc w:val="left"/>
+      <w:pPr>
+        <w:ind w:left="3600" w:hanging="360"/>
+      </w:pPr>
+      <w:rPr>
+        <w:u w:val="none"/>
+      </w:rPr>
+    </w:lvl>
+    <w:lvl w:ilvl="5">
+      <w:start w:val="1"/>
+      <w:numFmt w:val="bullet"/>
+      <w:lvlText w:val="-"/>
+      <w:lvlJc w:val="left"/>
+      <w:pPr>
+        <w:ind w:left="4320" w:hanging="360"/>
+      </w:pPr>
+      <w:rPr>
+        <w:u w:val="none"/>
+      </w:rPr>
+    </w:lvl>
+    <w:lvl w:ilvl="6">
+      <w:start w:val="1"/>
+      <w:numFmt w:val="bullet"/>
+      <w:lvlText w:val="-"/>
+      <w:lvlJc w:val="left"/>
+      <w:pPr>
+        <w:ind w:left="5040" w:hanging="360"/>
+      </w:pPr>
+      <w:rPr>
+        <w:u w:val="none"/>
+      </w:rPr>
+    </w:lvl>
+    <w:lvl w:ilvl="7">
+      <w:start w:val="1"/>
+      <w:numFmt w:val="bullet"/>
+      <w:lvlText w:val="-"/>
+      <w:lvlJc w:val="left"/>
+      <w:pPr>
+        <w:ind w:left="5760" w:hanging="360"/>
+      </w:pPr>
+      <w:rPr>
+        <w:u w:val="none"/>
+      </w:rPr>
+    </w:lvl>
+    <w:lvl w:ilvl="8">
+      <w:start w:val="1"/>
+      <w:numFmt w:val="bullet"/>
+      <w:lvlText w:val="-"/>
+      <w:lvlJc w:val="left"/>
+      <w:pPr>
+        <w:ind w:left="6480" w:hanging="360"/>
+      </w:pPr>
+      <w:rPr>
+        <w:u w:val="none"/>
+      </w:rPr>
+    </w:lvl>
+  </w:abstractNum>
+  <w:abstractNum w:abstractNumId="18">
+    <w:lvl w:ilvl="0">
+      <w:start w:val="1"/>
+      <w:numFmt w:val="bullet"/>
+      <w:lvlText w:val="-"/>
+      <w:lvlJc w:val="left"/>
+      <w:pPr>
+        <w:ind w:left="720" w:hanging="360"/>
+      </w:pPr>
+      <w:rPr>
+        <w:u w:val="none"/>
+      </w:rPr>
+    </w:lvl>
+    <w:lvl w:ilvl="1">
+      <w:start w:val="1"/>
+      <w:numFmt w:val="bullet"/>
+      <w:lvlText w:val="-"/>
+      <w:lvlJc w:val="left"/>
+      <w:pPr>
+        <w:ind w:left="1440" w:hanging="360"/>
+      </w:pPr>
+      <w:rPr>
+        <w:u w:val="none"/>
+      </w:rPr>
+    </w:lvl>
+    <w:lvl w:ilvl="2">
+      <w:start w:val="1"/>
+      <w:numFmt w:val="bullet"/>
+      <w:lvlText w:val="-"/>
+      <w:lvlJc w:val="left"/>
+      <w:pPr>
+        <w:ind w:left="2160" w:hanging="360"/>
+      </w:pPr>
+      <w:rPr>
+        <w:u w:val="none"/>
+      </w:rPr>
+    </w:lvl>
+    <w:lvl w:ilvl="3">
+      <w:start w:val="1"/>
+      <w:numFmt w:val="bullet"/>
+      <w:lvlText w:val="-"/>
+      <w:lvlJc w:val="left"/>
+      <w:pPr>
+        <w:ind w:left="2880" w:hanging="360"/>
+      </w:pPr>
+      <w:rPr>
+        <w:u w:val="none"/>
+      </w:rPr>
+    </w:lvl>
+    <w:lvl w:ilvl="4">
+      <w:start w:val="1"/>
+      <w:numFmt w:val="bullet"/>
+      <w:lvlText w:val="-"/>
+      <w:lvlJc w:val="left"/>
+      <w:pPr>
+        <w:ind w:left="3600" w:hanging="360"/>
+      </w:pPr>
+      <w:rPr>
+        <w:u w:val="none"/>
+      </w:rPr>
+    </w:lvl>
+    <w:lvl w:ilvl="5">
+      <w:start w:val="1"/>
+      <w:numFmt w:val="bullet"/>
+      <w:lvlText w:val="-"/>
+      <w:lvlJc w:val="left"/>
+      <w:pPr>
+        <w:ind w:left="4320" w:hanging="360"/>
+      </w:pPr>
+      <w:rPr>
+        <w:u w:val="none"/>
+      </w:rPr>
+    </w:lvl>
+    <w:lvl w:ilvl="6">
+      <w:start w:val="1"/>
+      <w:numFmt w:val="bullet"/>
+      <w:lvlText w:val="-"/>
+      <w:lvlJc w:val="left"/>
+      <w:pPr>
+        <w:ind w:left="5040" w:hanging="360"/>
+      </w:pPr>
+      <w:rPr>
+        <w:u w:val="none"/>
+      </w:rPr>
+    </w:lvl>
+    <w:lvl w:ilvl="7">
+      <w:start w:val="1"/>
+      <w:numFmt w:val="bullet"/>
+      <w:lvlText w:val="-"/>
+      <w:lvlJc w:val="left"/>
+      <w:pPr>
+        <w:ind w:left="5760" w:hanging="360"/>
+      </w:pPr>
+      <w:rPr>
+        <w:u w:val="none"/>
+      </w:rPr>
+    </w:lvl>
+    <w:lvl w:ilvl="8">
+      <w:start w:val="1"/>
+      <w:numFmt w:val="bullet"/>
+      <w:lvlText w:val="-"/>
+      <w:lvlJc w:val="left"/>
       <w:pPr>
         <w:ind w:left="6480" w:hanging="360"/>
       </w:pPr>
@@ -1112,6 +5332,48 @@
   </w:num>
   <w:num w:numId="4">
     <w:abstractNumId w:val="4"/>
+  </w:num>
+  <w:num w:numId="5">
+    <w:abstractNumId w:val="5"/>
+  </w:num>
+  <w:num w:numId="6">
+    <w:abstractNumId w:val="6"/>
+  </w:num>
+  <w:num w:numId="7">
+    <w:abstractNumId w:val="7"/>
+  </w:num>
+  <w:num w:numId="8">
+    <w:abstractNumId w:val="8"/>
+  </w:num>
+  <w:num w:numId="9">
+    <w:abstractNumId w:val="9"/>
+  </w:num>
+  <w:num w:numId="10">
+    <w:abstractNumId w:val="10"/>
+  </w:num>
+  <w:num w:numId="11">
+    <w:abstractNumId w:val="11"/>
+  </w:num>
+  <w:num w:numId="12">
+    <w:abstractNumId w:val="12"/>
+  </w:num>
+  <w:num w:numId="13">
+    <w:abstractNumId w:val="13"/>
+  </w:num>
+  <w:num w:numId="14">
+    <w:abstractNumId w:val="14"/>
+  </w:num>
+  <w:num w:numId="15">
+    <w:abstractNumId w:val="15"/>
+  </w:num>
+  <w:num w:numId="16">
+    <w:abstractNumId w:val="16"/>
+  </w:num>
+  <w:num w:numId="17">
+    <w:abstractNumId w:val="17"/>
+  </w:num>
+  <w:num w:numId="18">
+    <w:abstractNumId w:val="18"/>
   </w:num>
 </w:numbering>
 </file>
@@ -1263,6 +5525,19 @@
       <w:sz w:val="30"/>
       <w:szCs w:val="30"/>
     </w:rPr>
+  </w:style>
+  <w:style w:type="table" w:styleId="Table1">
+    <w:basedOn w:val="TableNormal"/>
+    <w:tblPr>
+      <w:tblStyleRowBandSize w:val="1"/>
+      <w:tblStyleColBandSize w:val="1"/>
+      <w:tblCellMar>
+        <w:top w:w="100.0" w:type="dxa"/>
+        <w:left w:w="100.0" w:type="dxa"/>
+        <w:bottom w:w="100.0" w:type="dxa"/>
+        <w:right w:w="100.0" w:type="dxa"/>
+      </w:tblCellMar>
+    </w:tblPr>
   </w:style>
 </w:styles>
 </file>

</xml_diff>